<commit_message>
tittle added to validation and regex
</commit_message>
<xml_diff>
--- a/Documents/comprehensive documentation.docx
+++ b/Documents/comprehensive documentation.docx
@@ -78,15 +78,7 @@
         <w:t>), the bock and facility management section</w:t>
       </w:r>
       <w:r>
-        <w:t xml:space="preserve"> </w:t>
-      </w:r>
-      <w:proofErr w:type="gramStart"/>
-      <w:r>
-        <w:t>is</w:t>
-      </w:r>
-      <w:proofErr w:type="gramEnd"/>
-      <w:r>
-        <w:t xml:space="preserve"> the department that he works and he gave some suggestions of functions that would help him and his team. Some of these suggestions are:</w:t>
+        <w:t xml:space="preserve"> is the department that he works and he gave some suggestions of functions that would help him and his team. Some of these suggestions are:</w:t>
       </w:r>
     </w:p>
     <w:p>
@@ -370,17 +362,12 @@
         <w:t xml:space="preserve">The color </w:t>
       </w:r>
       <w:proofErr w:type="spellStart"/>
-      <w:proofErr w:type="gramStart"/>
       <w:r>
         <w:t>rgb</w:t>
       </w:r>
       <w:proofErr w:type="spellEnd"/>
       <w:r>
-        <w:t>(</w:t>
-      </w:r>
-      <w:proofErr w:type="gramEnd"/>
-      <w:r>
-        <w:t xml:space="preserve">33,67,156) is the color of the logo background color. I used the color picker using inspector in chrome. After I got the </w:t>
+        <w:t xml:space="preserve">(33,67,156) is the color of the logo background color. I used the color picker using inspector in chrome. After I got the </w:t>
       </w:r>
       <w:proofErr w:type="spellStart"/>
       <w:r>
@@ -403,18 +390,9 @@
           <w:b/>
           <w:bCs/>
         </w:rPr>
-        <w:t>background-</w:t>
-      </w:r>
-      <w:proofErr w:type="gramStart"/>
-      <w:r>
-        <w:rPr>
-          <w:b/>
-          <w:bCs/>
-        </w:rPr>
-        <w:t>color:rgb</w:t>
+        <w:t>background-color:rgb</w:t>
       </w:r>
       <w:proofErr w:type="spellEnd"/>
-      <w:proofErr w:type="gramEnd"/>
       <w:r>
         <w:rPr>
           <w:b/>
@@ -593,7 +571,6 @@
         <w:t>onclick="</w:t>
       </w:r>
       <w:proofErr w:type="spellStart"/>
-      <w:proofErr w:type="gramStart"/>
       <w:r>
         <w:rPr>
           <w:b/>
@@ -607,15 +584,7 @@
           <w:b/>
           <w:bCs/>
         </w:rPr>
-        <w:t>(</w:t>
-      </w:r>
-      <w:proofErr w:type="gramEnd"/>
-      <w:r>
-        <w:rPr>
-          <w:b/>
-          <w:bCs/>
-        </w:rPr>
-        <w:t>)"</w:t>
+        <w:t>()"</w:t>
       </w:r>
     </w:p>
     <w:p>
@@ -754,15 +723,7 @@
         </w:numPr>
       </w:pPr>
       <w:r>
-        <w:t>pattern="</w:t>
-      </w:r>
-      <w:proofErr w:type="gramStart"/>
-      <w:r>
-        <w:t>/.*</w:t>
-      </w:r>
-      <w:proofErr w:type="gramEnd"/>
-      <w:r>
-        <w:t>[0-9]./"</w:t>
+        <w:t>pattern="/.*[0-9]./"</w:t>
       </w:r>
       <w:r>
         <w:t xml:space="preserve"> added to the input field to make sure the field only accepts numbers</w:t>
@@ -1020,8 +981,21 @@
       </w:hyperlink>
     </w:p>
     <w:p>
-      <w:r>
-        <w:t>https://getbootstrap.com/docs/5.3/components/modal/</w:t>
+      <w:hyperlink r:id="rId15" w:history="1">
+        <w:r>
+          <w:rPr>
+            <w:rStyle w:val="Hyperlink"/>
+          </w:rPr>
+          <w:t>https://getbootstrap.com/docs/5.3/components/modal/</w:t>
+        </w:r>
+      </w:hyperlink>
+    </w:p>
+    <w:p>
+      <w:r>
+        <w:t xml:space="preserve">login without database: </w:t>
+      </w:r>
+      <w:r>
+        <w:t>https://chatgpt.com/share/67992455-37ac-8006-ac73-39a001022470</w:t>
       </w:r>
     </w:p>
     <w:p/>

</xml_diff>

<commit_message>
login and regiter pages updated
</commit_message>
<xml_diff>
--- a/Documents/comprehensive documentation.docx
+++ b/Documents/comprehensive documentation.docx
@@ -78,7 +78,15 @@
         <w:t>), the bock and facility management section</w:t>
       </w:r>
       <w:r>
-        <w:t xml:space="preserve"> is the department that he works and he gave some suggestions of functions that would help him and his team. Some of these suggestions are:</w:t>
+        <w:t xml:space="preserve"> </w:t>
+      </w:r>
+      <w:proofErr w:type="gramStart"/>
+      <w:r>
+        <w:t>is</w:t>
+      </w:r>
+      <w:proofErr w:type="gramEnd"/>
+      <w:r>
+        <w:t xml:space="preserve"> the department that he works and he gave some suggestions of functions that would help him and his team. Some of these suggestions are:</w:t>
       </w:r>
     </w:p>
     <w:p>
@@ -362,12 +370,17 @@
         <w:t xml:space="preserve">The color </w:t>
       </w:r>
       <w:proofErr w:type="spellStart"/>
+      <w:proofErr w:type="gramStart"/>
       <w:r>
         <w:t>rgb</w:t>
       </w:r>
       <w:proofErr w:type="spellEnd"/>
       <w:r>
-        <w:t xml:space="preserve">(33,67,156) is the color of the logo background color. I used the color picker using inspector in chrome. After I got the </w:t>
+        <w:t>(</w:t>
+      </w:r>
+      <w:proofErr w:type="gramEnd"/>
+      <w:r>
+        <w:t xml:space="preserve">33,67,156) is the color of the logo background color. I used the color picker using inspector in chrome. After I got the </w:t>
       </w:r>
       <w:proofErr w:type="spellStart"/>
       <w:r>
@@ -390,21 +403,30 @@
           <w:b/>
           <w:bCs/>
         </w:rPr>
-        <w:t>background-color:rgb</w:t>
-      </w:r>
-      <w:proofErr w:type="spellEnd"/>
+        <w:t>background-</w:t>
+      </w:r>
+      <w:proofErr w:type="gramStart"/>
       <w:r>
         <w:rPr>
           <w:b/>
           <w:bCs/>
         </w:rPr>
-        <w:t>(33, 67, 156)</w:t>
-      </w:r>
+        <w:t>color:rgb</w:t>
+      </w:r>
+      <w:proofErr w:type="spellEnd"/>
+      <w:proofErr w:type="gramEnd"/>
       <w:r>
         <w:rPr>
           <w:b/>
           <w:bCs/>
         </w:rPr>
+        <w:t>(33, 67, 156)</w:t>
+      </w:r>
+      <w:r>
+        <w:rPr>
+          <w:b/>
+          <w:bCs/>
+        </w:rPr>
         <w:t xml:space="preserve"> </w:t>
       </w:r>
       <w:r>
@@ -571,6 +593,7 @@
         <w:t>onclick="</w:t>
       </w:r>
       <w:proofErr w:type="spellStart"/>
+      <w:proofErr w:type="gramStart"/>
       <w:r>
         <w:rPr>
           <w:b/>
@@ -584,7 +607,15 @@
           <w:b/>
           <w:bCs/>
         </w:rPr>
-        <w:t>()"</w:t>
+        <w:t>(</w:t>
+      </w:r>
+      <w:proofErr w:type="gramEnd"/>
+      <w:r>
+        <w:rPr>
+          <w:b/>
+          <w:bCs/>
+        </w:rPr>
+        <w:t>)"</w:t>
       </w:r>
     </w:p>
     <w:p>
@@ -622,6 +653,32 @@
       <w:r>
         <w:t>type="text"</w:t>
       </w:r>
+      <w:r>
+        <w:t xml:space="preserve"> and regex to allow letters and empty space only. </w:t>
+      </w:r>
+      <w:r>
+        <w:rPr>
+          <w:b/>
+          <w:bCs/>
+        </w:rPr>
+        <w:t>^[A-Za-z\</w:t>
+      </w:r>
+      <w:proofErr w:type="gramStart"/>
+      <w:r>
+        <w:rPr>
+          <w:b/>
+          <w:bCs/>
+        </w:rPr>
+        <w:t>s]+</w:t>
+      </w:r>
+      <w:proofErr w:type="gramEnd"/>
+      <w:r>
+        <w:rPr>
+          <w:b/>
+          <w:bCs/>
+        </w:rPr>
+        <w:t>$</w:t>
+      </w:r>
     </w:p>
     <w:p>
       <w:pPr>
@@ -723,7 +780,15 @@
         </w:numPr>
       </w:pPr>
       <w:r>
-        <w:t>pattern="/.*[0-9]./"</w:t>
+        <w:t>pattern="</w:t>
+      </w:r>
+      <w:proofErr w:type="gramStart"/>
+      <w:r>
+        <w:t>/.*</w:t>
+      </w:r>
+      <w:proofErr w:type="gramEnd"/>
+      <w:r>
+        <w:t>[0-9]./"</w:t>
       </w:r>
       <w:r>
         <w:t xml:space="preserve"> added to the input field to make sure the field only accepts numbers</w:t>
@@ -991,13 +1056,45 @@
       </w:hyperlink>
     </w:p>
     <w:p>
+      <w:hyperlink r:id="rId16" w:history="1">
+        <w:r>
+          <w:rPr>
+            <w:rStyle w:val="Hyperlink"/>
+          </w:rPr>
+          <w:t>https://getbootstrap.com/docs/5.3/forms/form-control/</w:t>
+        </w:r>
+      </w:hyperlink>
+      <w:r>
+        <w:t xml:space="preserve"> </w:t>
+      </w:r>
+    </w:p>
+    <w:p>
       <w:r>
         <w:t xml:space="preserve">login without database: </w:t>
       </w:r>
-      <w:r>
-        <w:t>https://chatgpt.com/share/67992455-37ac-8006-ac73-39a001022470</w:t>
-      </w:r>
-    </w:p>
+      <w:hyperlink r:id="rId17" w:history="1">
+        <w:r>
+          <w:rPr>
+            <w:rStyle w:val="Hyperlink"/>
+          </w:rPr>
+          <w:t>https://chatgpt.com/share/67992455-37ac-8006-ac73-39a001022470</w:t>
+        </w:r>
+      </w:hyperlink>
+    </w:p>
+    <w:p>
+      <w:r>
+        <w:t xml:space="preserve">How to add the regex to accept letters only: </w:t>
+      </w:r>
+      <w:hyperlink r:id="rId18" w:history="1">
+        <w:r>
+          <w:rPr>
+            <w:rStyle w:val="Hyperlink"/>
+          </w:rPr>
+          <w:t>https://chatgpt.com/share/6796609f-7930-8006-b36b-1108c31ef3cc</w:t>
+        </w:r>
+      </w:hyperlink>
+    </w:p>
+    <w:p/>
     <w:p/>
     <w:sectPr>
       <w:pgSz w:w="12240" w:h="15840"/>

</xml_diff>

<commit_message>
members portal updated and text-center added under Our Services
</commit_message>
<xml_diff>
--- a/Documents/comprehensive documentation.docx
+++ b/Documents/comprehensive documentation.docx
@@ -3,33 +3,17 @@
 <w:document xmlns:wpc="http://schemas.microsoft.com/office/word/2010/wordprocessingCanvas" xmlns:cx="http://schemas.microsoft.com/office/drawing/2014/chartex" xmlns:cx1="http://schemas.microsoft.com/office/drawing/2015/9/8/chartex" xmlns:cx2="http://schemas.microsoft.com/office/drawing/2015/10/21/chartex" xmlns:cx3="http://schemas.microsoft.com/office/drawing/2016/5/9/chartex" xmlns:cx4="http://schemas.microsoft.com/office/drawing/2016/5/10/chartex" xmlns:cx5="http://schemas.microsoft.com/office/drawing/2016/5/11/chartex" xmlns:cx6="http://schemas.microsoft.com/office/drawing/2016/5/12/chartex" xmlns:cx7="http://schemas.microsoft.com/office/drawing/2016/5/13/chartex" xmlns:cx8="http://schemas.microsoft.com/office/drawing/2016/5/14/chartex" xmlns:mc="http://schemas.openxmlformats.org/markup-compatibility/2006" xmlns:aink="http://schemas.microsoft.com/office/drawing/2016/ink" xmlns:am3d="http://schemas.microsoft.com/office/drawing/2017/model3d" xmlns:o="urn:schemas-microsoft-com:office:office" xmlns:r="http://schemas.openxmlformats.org/officeDocument/2006/relationships" xmlns:m="http://schemas.openxmlformats.org/officeDocument/2006/math" xmlns:v="urn:schemas-microsoft-com:vml" xmlns:wp14="http://schemas.microsoft.com/office/word/2010/wordprocessingDrawing" xmlns:wp="http://schemas.openxmlformats.org/drawingml/2006/wordprocessingDrawing" xmlns:w10="urn:schemas-microsoft-com:office:word" xmlns:w="http://schemas.openxmlformats.org/wordprocessingml/2006/main" xmlns:w14="http://schemas.microsoft.com/office/word/2010/wordml" xmlns:w15="http://schemas.microsoft.com/office/word/2012/wordml" xmlns:w16cex="http://schemas.microsoft.com/office/word/2018/wordml/cex" xmlns:w16cid="http://schemas.microsoft.com/office/word/2016/wordml/cid" xmlns:w16="http://schemas.microsoft.com/office/word/2018/wordml" xmlns:w16sdtdh="http://schemas.microsoft.com/office/word/2020/wordml/sdtdatahash" xmlns:w16se="http://schemas.microsoft.com/office/word/2015/wordml/symex" xmlns:wpg="http://schemas.microsoft.com/office/word/2010/wordprocessingGroup" xmlns:wpi="http://schemas.microsoft.com/office/word/2010/wordprocessingInk" xmlns:wne="http://schemas.microsoft.com/office/word/2006/wordml" xmlns:wps="http://schemas.microsoft.com/office/word/2010/wordprocessingShape" mc:Ignorable="w14 w15 w16se w16cid w16 w16cex w16sdtdh wp14">
   <w:body>
     <w:p>
-      <w:r>
-        <w:fldChar w:fldCharType="begin"/>
-      </w:r>
-      <w:r>
-        <w:instrText xml:space="preserve"> HYPERLINK "</w:instrText>
-      </w:r>
-      <w:r>
-        <w:instrText>https://bohanhyland.ie/wp-content/uploads/2019/02/logo-outline.png</w:instrText>
-      </w:r>
-      <w:r>
-        <w:instrText xml:space="preserve">" </w:instrText>
-      </w:r>
-      <w:r>
-        <w:fldChar w:fldCharType="separate"/>
-      </w:r>
-      <w:r>
-        <w:rPr>
-          <w:rStyle w:val="Hyperlink"/>
-        </w:rPr>
-        <w:t>https://bohanhyland.ie/wp-content/uploads/2019/02/logo-outline.png</w:t>
-      </w:r>
-      <w:r>
-        <w:fldChar w:fldCharType="end"/>
-      </w:r>
-    </w:p>
-    <w:p>
       <w:hyperlink r:id="rId5" w:history="1">
+        <w:r>
+          <w:rPr>
+            <w:rStyle w:val="Hyperlink"/>
+          </w:rPr>
+          <w:t>https://bohanhyland.ie/wp-content/uploads/2019/02/logo-outline.png</w:t>
+        </w:r>
+      </w:hyperlink>
+    </w:p>
+    <w:p>
+      <w:hyperlink r:id="rId6" w:history="1">
         <w:r>
           <w:rPr>
             <w:rStyle w:val="Hyperlink"/>
@@ -44,7 +28,7 @@
       </w:r>
     </w:p>
     <w:p>
-      <w:hyperlink r:id="rId6" w:history="1">
+      <w:hyperlink r:id="rId7" w:history="1">
         <w:r>
           <w:rPr>
             <w:rStyle w:val="Hyperlink"/>
@@ -56,17 +40,9 @@
     <w:p/>
     <w:p>
       <w:r>
-        <w:t xml:space="preserve">The idea for this project came from my partner, he works in a property management company called </w:t>
-      </w:r>
-      <w:proofErr w:type="spellStart"/>
-      <w:r>
-        <w:t>Bohan</w:t>
-      </w:r>
-      <w:proofErr w:type="spellEnd"/>
-      <w:r>
-        <w:t xml:space="preserve"> Hyland (</w:t>
-      </w:r>
-      <w:hyperlink r:id="rId7" w:history="1">
+        <w:t>The idea for this project came from my partner, he works in a property management company called Bohan Hyland (</w:t>
+      </w:r>
+      <w:hyperlink r:id="rId8" w:history="1">
         <w:r>
           <w:rPr>
             <w:rStyle w:val="Hyperlink"/>
@@ -78,15 +54,7 @@
         <w:t>), the bock and facility management section</w:t>
       </w:r>
       <w:r>
-        <w:t xml:space="preserve"> </w:t>
-      </w:r>
-      <w:proofErr w:type="gramStart"/>
-      <w:r>
-        <w:t>is</w:t>
-      </w:r>
-      <w:proofErr w:type="gramEnd"/>
-      <w:r>
-        <w:t xml:space="preserve"> the department that he works and he gave some suggestions of functions that would help him and his team. Some of these suggestions are:</w:t>
+        <w:t xml:space="preserve"> is the department that he works and he gave some suggestions of functions that would help him and his team. Some of these suggestions are:</w:t>
       </w:r>
     </w:p>
     <w:p>
@@ -140,7 +108,7 @@
       <w:r>
         <w:t xml:space="preserve"> example of good layout: </w:t>
       </w:r>
-      <w:hyperlink r:id="rId8" w:history="1">
+      <w:hyperlink r:id="rId9" w:history="1">
         <w:r>
           <w:rPr>
             <w:rStyle w:val="Hyperlink"/>
@@ -367,60 +335,14 @@
         </w:numPr>
       </w:pPr>
       <w:r>
-        <w:t xml:space="preserve">The color </w:t>
-      </w:r>
-      <w:proofErr w:type="spellStart"/>
-      <w:proofErr w:type="gramStart"/>
-      <w:r>
-        <w:t>rgb</w:t>
-      </w:r>
-      <w:proofErr w:type="spellEnd"/>
-      <w:r>
-        <w:t>(</w:t>
-      </w:r>
-      <w:proofErr w:type="gramEnd"/>
-      <w:r>
-        <w:t xml:space="preserve">33,67,156) is the color of the logo background color. I used the color picker using inspector in chrome. After I got the </w:t>
-      </w:r>
-      <w:proofErr w:type="spellStart"/>
-      <w:r>
-        <w:t>rgb</w:t>
-      </w:r>
-      <w:proofErr w:type="spellEnd"/>
-      <w:r>
-        <w:t xml:space="preserve"> equivalent, I added </w:t>
+        <w:t xml:space="preserve">The color rgb(33,67,156) is the color of the logo background color. I used the color picker using inspector in chrome. After I got the rgb equivalent, I added </w:t>
       </w:r>
       <w:r>
         <w:rPr>
           <w:b/>
           <w:bCs/>
         </w:rPr>
-        <w:t>style="</w:t>
-      </w:r>
-      <w:proofErr w:type="spellStart"/>
-      <w:r>
-        <w:rPr>
-          <w:b/>
-          <w:bCs/>
-        </w:rPr>
-        <w:t>background-</w:t>
-      </w:r>
-      <w:proofErr w:type="gramStart"/>
-      <w:r>
-        <w:rPr>
-          <w:b/>
-          <w:bCs/>
-        </w:rPr>
-        <w:t>color:rgb</w:t>
-      </w:r>
-      <w:proofErr w:type="spellEnd"/>
-      <w:proofErr w:type="gramEnd"/>
-      <w:r>
-        <w:rPr>
-          <w:b/>
-          <w:bCs/>
-        </w:rPr>
-        <w:t>(33, 67, 156)</w:t>
+        <w:t>style="background-color:rgb(33, 67, 156)</w:t>
       </w:r>
       <w:r>
         <w:rPr>
@@ -501,39 +423,7 @@
           <w:b/>
           <w:bCs/>
         </w:rPr>
-        <w:t>class="</w:t>
-      </w:r>
-      <w:proofErr w:type="spellStart"/>
-      <w:r>
-        <w:rPr>
-          <w:b/>
-          <w:bCs/>
-        </w:rPr>
-        <w:t>btn</w:t>
-      </w:r>
-      <w:proofErr w:type="spellEnd"/>
-      <w:r>
-        <w:rPr>
-          <w:b/>
-          <w:bCs/>
-        </w:rPr>
-        <w:t xml:space="preserve"> </w:t>
-      </w:r>
-      <w:proofErr w:type="spellStart"/>
-      <w:r>
-        <w:rPr>
-          <w:b/>
-          <w:bCs/>
-        </w:rPr>
-        <w:t>btn</w:t>
-      </w:r>
-      <w:proofErr w:type="spellEnd"/>
-      <w:r>
-        <w:rPr>
-          <w:b/>
-          <w:bCs/>
-        </w:rPr>
-        <w:t xml:space="preserve">-primary" </w:t>
+        <w:t xml:space="preserve">class="btn btn-primary" </w:t>
       </w:r>
       <w:r>
         <w:t>for the close</w:t>
@@ -590,94 +480,53 @@
           <w:b/>
           <w:bCs/>
         </w:rPr>
-        <w:t>onclick="</w:t>
-      </w:r>
-      <w:proofErr w:type="spellStart"/>
-      <w:proofErr w:type="gramStart"/>
+        <w:t>onclick="myFunction()"</w:t>
+      </w:r>
+    </w:p>
+    <w:p>
+      <w:pPr>
+        <w:pStyle w:val="ListParagraph"/>
+        <w:numPr>
+          <w:ilvl w:val="0"/>
+          <w:numId w:val="6"/>
+        </w:numPr>
+      </w:pPr>
+      <w:r>
+        <w:t>The video “</w:t>
+      </w:r>
+      <w:r>
+        <w:t>10 Form Validation Tips Every Web Developer SHOULD KNOW!</w:t>
+      </w:r>
+      <w:r>
+        <w:t>” helped me to implement some form validation</w:t>
+      </w:r>
+      <w:r>
+        <w:t>. Link to the video can be found in the reference section</w:t>
+      </w:r>
+    </w:p>
+    <w:p>
+      <w:pPr>
+        <w:pStyle w:val="ListParagraph"/>
+        <w:numPr>
+          <w:ilvl w:val="1"/>
+          <w:numId w:val="6"/>
+        </w:numPr>
+      </w:pPr>
+      <w:r>
+        <w:t xml:space="preserve">Name input field has </w:t>
+      </w:r>
+      <w:r>
+        <w:t>type="text"</w:t>
+      </w:r>
+      <w:r>
+        <w:t xml:space="preserve"> and regex to allow letters and empty space only. </w:t>
+      </w:r>
       <w:r>
         <w:rPr>
           <w:b/>
           <w:bCs/>
         </w:rPr>
-        <w:t>myFunction</w:t>
-      </w:r>
-      <w:proofErr w:type="spellEnd"/>
-      <w:r>
-        <w:rPr>
-          <w:b/>
-          <w:bCs/>
-        </w:rPr>
-        <w:t>(</w:t>
-      </w:r>
-      <w:proofErr w:type="gramEnd"/>
-      <w:r>
-        <w:rPr>
-          <w:b/>
-          <w:bCs/>
-        </w:rPr>
-        <w:t>)"</w:t>
-      </w:r>
-    </w:p>
-    <w:p>
-      <w:pPr>
-        <w:pStyle w:val="ListParagraph"/>
-        <w:numPr>
-          <w:ilvl w:val="0"/>
-          <w:numId w:val="6"/>
-        </w:numPr>
-      </w:pPr>
-      <w:r>
-        <w:t>The video “</w:t>
-      </w:r>
-      <w:r>
-        <w:t>10 Form Validation Tips Every Web Developer SHOULD KNOW!</w:t>
-      </w:r>
-      <w:r>
-        <w:t>” helped me to implement some form validation</w:t>
-      </w:r>
-      <w:r>
-        <w:t>. Link to the video can be found in the reference section</w:t>
-      </w:r>
-    </w:p>
-    <w:p>
-      <w:pPr>
-        <w:pStyle w:val="ListParagraph"/>
-        <w:numPr>
-          <w:ilvl w:val="1"/>
-          <w:numId w:val="6"/>
-        </w:numPr>
-      </w:pPr>
-      <w:r>
-        <w:t xml:space="preserve">Name input field has </w:t>
-      </w:r>
-      <w:r>
-        <w:t>type="text"</w:t>
-      </w:r>
-      <w:r>
-        <w:t xml:space="preserve"> and regex to allow letters and empty space only. </w:t>
-      </w:r>
-      <w:r>
-        <w:rPr>
-          <w:b/>
-          <w:bCs/>
-        </w:rPr>
-        <w:t>^[A-Za-z\</w:t>
-      </w:r>
-      <w:proofErr w:type="gramStart"/>
-      <w:r>
-        <w:rPr>
-          <w:b/>
-          <w:bCs/>
-        </w:rPr>
-        <w:t>s]+</w:t>
-      </w:r>
-      <w:proofErr w:type="gramEnd"/>
-      <w:r>
-        <w:rPr>
-          <w:b/>
-          <w:bCs/>
-        </w:rPr>
-        <w:t>$</w:t>
+        <w:t>^[A-Za-z\s]+$</w:t>
       </w:r>
     </w:p>
     <w:p>
@@ -780,15 +629,7 @@
         </w:numPr>
       </w:pPr>
       <w:r>
-        <w:t>pattern="</w:t>
-      </w:r>
-      <w:proofErr w:type="gramStart"/>
-      <w:r>
-        <w:t>/.*</w:t>
-      </w:r>
-      <w:proofErr w:type="gramEnd"/>
-      <w:r>
-        <w:t>[0-9]./"</w:t>
+        <w:t>pattern="/.*[0-9]./"</w:t>
       </w:r>
       <w:r>
         <w:t xml:space="preserve"> added to the input field to make sure the field only accepts numbers</w:t>
@@ -805,15 +646,7 @@
         <w:t>quickly</w:t>
       </w:r>
       <w:r>
-        <w:t xml:space="preserve"> to be used on all pages without the need to have a .</w:t>
-      </w:r>
-      <w:proofErr w:type="spellStart"/>
-      <w:r>
-        <w:t>css</w:t>
-      </w:r>
-      <w:proofErr w:type="spellEnd"/>
-      <w:r>
-        <w:t xml:space="preserve"> file on my project. To use Bootstrap, I added the two lines below</w:t>
+        <w:t xml:space="preserve"> to be used on all pages without the need to have a .css file on my project. To use Bootstrap, I added the two lines below</w:t>
       </w:r>
       <w:r>
         <w:t xml:space="preserve"> to my page headers</w:t>
@@ -824,36 +657,12 @@
     </w:p>
     <w:p>
       <w:r>
-        <w:t xml:space="preserve">&lt;link href="https://cdn.jsdelivr.net/npm/bootstrap@5.3.3/dist/css/bootstrap.min.css" </w:t>
-      </w:r>
-      <w:proofErr w:type="spellStart"/>
-      <w:r>
-        <w:t>rel</w:t>
-      </w:r>
-      <w:proofErr w:type="spellEnd"/>
-      <w:r>
-        <w:t xml:space="preserve">="stylesheet" integrity="sha384-QWTKZyjpPEjISv5WaRU9OFeRpok6YctnYmDr5pNlyT2bRjXh0JMhjY6hW+ALEwIH" </w:t>
-      </w:r>
-      <w:proofErr w:type="spellStart"/>
-      <w:r>
-        <w:t>crossorigin</w:t>
-      </w:r>
-      <w:proofErr w:type="spellEnd"/>
-      <w:r>
-        <w:t>="anonymous"&gt;</w:t>
-      </w:r>
-    </w:p>
-    <w:p>
-      <w:r>
-        <w:t xml:space="preserve">&lt;script src="https://cdn.jsdelivr.net/npm/bootstrap@5.3.3/dist/js/bootstrap.bundle.min.js" integrity="sha384-YvpcrYf0tY3lHB60NNkmXc5s9fDVZLESaAA55NDzOxhy9GkcIdslK1eN7N6jIeHz" </w:t>
-      </w:r>
-      <w:proofErr w:type="spellStart"/>
-      <w:r>
-        <w:t>crossorigin</w:t>
-      </w:r>
-      <w:proofErr w:type="spellEnd"/>
-      <w:r>
-        <w:t>="anonymous"&gt;&lt;/script&gt;</w:t>
+        <w:t>&lt;link href="https://cdn.jsdelivr.net/npm/bootstrap@5.3.3/dist/css/bootstrap.min.css" rel="stylesheet" integrity="sha384-QWTKZyjpPEjISv5WaRU9OFeRpok6YctnYmDr5pNlyT2bRjXh0JMhjY6hW+ALEwIH" crossorigin="anonymous"&gt;</w:t>
+      </w:r>
+    </w:p>
+    <w:p>
+      <w:r>
+        <w:t>&lt;script src="https://cdn.jsdelivr.net/npm/bootstrap@5.3.3/dist/js/bootstrap.bundle.min.js" integrity="sha384-YvpcrYf0tY3lHB60NNkmXc5s9fDVZLESaAA55NDzOxhy9GkcIdslK1eN7N6jIeHz" crossorigin="anonymous"&gt;&lt;/script&gt;</w:t>
       </w:r>
     </w:p>
     <w:p>
@@ -877,7 +686,7 @@
                     <pic:cNvPicPr/>
                   </pic:nvPicPr>
                   <pic:blipFill>
-                    <a:blip r:embed="rId9"/>
+                    <a:blip r:embed="rId10"/>
                     <a:stretch>
                       <a:fillRect/>
                     </a:stretch>
@@ -905,20 +714,18 @@
           <w:u w:val="single"/>
         </w:rPr>
       </w:pPr>
-      <w:proofErr w:type="spellStart"/>
       <w:r>
         <w:rPr>
           <w:u w:val="single"/>
         </w:rPr>
         <w:t>Github</w:t>
       </w:r>
-      <w:proofErr w:type="spellEnd"/>
     </w:p>
     <w:p>
       <w:r>
         <w:t xml:space="preserve">Repository: </w:t>
       </w:r>
-      <w:hyperlink r:id="rId10" w:history="1">
+      <w:hyperlink r:id="rId11" w:history="1">
         <w:r>
           <w:rPr>
             <w:rStyle w:val="Hyperlink"/>
@@ -969,7 +776,7 @@
                     <pic:cNvPicPr/>
                   </pic:nvPicPr>
                   <pic:blipFill>
-                    <a:blip r:embed="rId11"/>
+                    <a:blip r:embed="rId12"/>
                     <a:stretch>
                       <a:fillRect/>
                     </a:stretch>
@@ -1013,7 +820,7 @@
           <w:rStyle w:val="Hyperlink"/>
         </w:rPr>
       </w:pPr>
-      <w:hyperlink r:id="rId12" w:history="1">
+      <w:hyperlink r:id="rId13" w:history="1">
         <w:r>
           <w:rPr>
             <w:rStyle w:val="Hyperlink"/>
@@ -1023,7 +830,7 @@
       </w:hyperlink>
     </w:p>
     <w:p>
-      <w:hyperlink r:id="rId13" w:history="1">
+      <w:hyperlink r:id="rId14" w:history="1">
         <w:r>
           <w:rPr>
             <w:rStyle w:val="Hyperlink"/>
@@ -1036,7 +843,7 @@
       </w:r>
     </w:p>
     <w:p>
-      <w:hyperlink r:id="rId14" w:history="1">
+      <w:hyperlink r:id="rId15" w:history="1">
         <w:r>
           <w:rPr>
             <w:rStyle w:val="Hyperlink"/>
@@ -1046,7 +853,7 @@
       </w:hyperlink>
     </w:p>
     <w:p>
-      <w:hyperlink r:id="rId15" w:history="1">
+      <w:hyperlink r:id="rId16" w:history="1">
         <w:r>
           <w:rPr>
             <w:rStyle w:val="Hyperlink"/>
@@ -1056,7 +863,7 @@
       </w:hyperlink>
     </w:p>
     <w:p>
-      <w:hyperlink r:id="rId16" w:history="1">
+      <w:hyperlink r:id="rId17" w:history="1">
         <w:r>
           <w:rPr>
             <w:rStyle w:val="Hyperlink"/>
@@ -1070,9 +877,14 @@
     </w:p>
     <w:p>
       <w:r>
+        <w:t>https://getbootstrap.com/docs/5.3/utilities/text/</w:t>
+      </w:r>
+    </w:p>
+    <w:p>
+      <w:r>
         <w:t xml:space="preserve">login without database: </w:t>
       </w:r>
-      <w:hyperlink r:id="rId17" w:history="1">
+      <w:hyperlink r:id="rId18" w:history="1">
         <w:r>
           <w:rPr>
             <w:rStyle w:val="Hyperlink"/>
@@ -1085,7 +897,7 @@
       <w:r>
         <w:t xml:space="preserve">How to add the regex to accept letters only: </w:t>
       </w:r>
-      <w:hyperlink r:id="rId18" w:history="1">
+      <w:hyperlink r:id="rId19" w:history="1">
         <w:r>
           <w:rPr>
             <w:rStyle w:val="Hyperlink"/>

</xml_diff>

<commit_message>
members portal, login and registratrion pages updated.
</commit_message>
<xml_diff>
--- a/Documents/comprehensive documentation.docx
+++ b/Documents/comprehensive documentation.docx
@@ -3,17 +3,30 @@
 <w:document xmlns:wpc="http://schemas.microsoft.com/office/word/2010/wordprocessingCanvas" xmlns:cx="http://schemas.microsoft.com/office/drawing/2014/chartex" xmlns:cx1="http://schemas.microsoft.com/office/drawing/2015/9/8/chartex" xmlns:cx2="http://schemas.microsoft.com/office/drawing/2015/10/21/chartex" xmlns:cx3="http://schemas.microsoft.com/office/drawing/2016/5/9/chartex" xmlns:cx4="http://schemas.microsoft.com/office/drawing/2016/5/10/chartex" xmlns:cx5="http://schemas.microsoft.com/office/drawing/2016/5/11/chartex" xmlns:cx6="http://schemas.microsoft.com/office/drawing/2016/5/12/chartex" xmlns:cx7="http://schemas.microsoft.com/office/drawing/2016/5/13/chartex" xmlns:cx8="http://schemas.microsoft.com/office/drawing/2016/5/14/chartex" xmlns:mc="http://schemas.openxmlformats.org/markup-compatibility/2006" xmlns:aink="http://schemas.microsoft.com/office/drawing/2016/ink" xmlns:am3d="http://schemas.microsoft.com/office/drawing/2017/model3d" xmlns:o="urn:schemas-microsoft-com:office:office" xmlns:r="http://schemas.openxmlformats.org/officeDocument/2006/relationships" xmlns:m="http://schemas.openxmlformats.org/officeDocument/2006/math" xmlns:v="urn:schemas-microsoft-com:vml" xmlns:wp14="http://schemas.microsoft.com/office/word/2010/wordprocessingDrawing" xmlns:wp="http://schemas.openxmlformats.org/drawingml/2006/wordprocessingDrawing" xmlns:w10="urn:schemas-microsoft-com:office:word" xmlns:w="http://schemas.openxmlformats.org/wordprocessingml/2006/main" xmlns:w14="http://schemas.microsoft.com/office/word/2010/wordml" xmlns:w15="http://schemas.microsoft.com/office/word/2012/wordml" xmlns:w16cex="http://schemas.microsoft.com/office/word/2018/wordml/cex" xmlns:w16cid="http://schemas.microsoft.com/office/word/2016/wordml/cid" xmlns:w16="http://schemas.microsoft.com/office/word/2018/wordml" xmlns:w16sdtdh="http://schemas.microsoft.com/office/word/2020/wordml/sdtdatahash" xmlns:w16se="http://schemas.microsoft.com/office/word/2015/wordml/symex" xmlns:wpg="http://schemas.microsoft.com/office/word/2010/wordprocessingGroup" xmlns:wpi="http://schemas.microsoft.com/office/word/2010/wordprocessingInk" xmlns:wne="http://schemas.microsoft.com/office/word/2006/wordml" xmlns:wps="http://schemas.microsoft.com/office/word/2010/wordprocessingShape" mc:Ignorable="w14 w15 w16se w16cid w16 w16cex w16sdtdh wp14">
   <w:body>
     <w:p>
+      <w:r>
+        <w:fldChar w:fldCharType="begin"/>
+      </w:r>
+      <w:r>
+        <w:instrText xml:space="preserve"> HYPERLINK "https://bohanhyland.ie/wp-content/uploads/2019/02/logo-outline.png" </w:instrText>
+      </w:r>
+      <w:r>
+        <w:fldChar w:fldCharType="separate"/>
+      </w:r>
+      <w:r>
+        <w:rPr>
+          <w:rStyle w:val="Hyperlink"/>
+        </w:rPr>
+        <w:t>https://bohanhyland.ie/wp-content/uploads/2019/02/logo-outline.png</w:t>
+      </w:r>
+      <w:r>
+        <w:rPr>
+          <w:rStyle w:val="Hyperlink"/>
+        </w:rPr>
+        <w:fldChar w:fldCharType="end"/>
+      </w:r>
+    </w:p>
+    <w:p>
       <w:hyperlink r:id="rId5" w:history="1">
-        <w:r>
-          <w:rPr>
-            <w:rStyle w:val="Hyperlink"/>
-          </w:rPr>
-          <w:t>https://bohanhyland.ie/wp-content/uploads/2019/02/logo-outline.png</w:t>
-        </w:r>
-      </w:hyperlink>
-    </w:p>
-    <w:p>
-      <w:hyperlink r:id="rId6" w:history="1">
         <w:r>
           <w:rPr>
             <w:rStyle w:val="Hyperlink"/>
@@ -28,7 +41,7 @@
       </w:r>
     </w:p>
     <w:p>
-      <w:hyperlink r:id="rId7" w:history="1">
+      <w:hyperlink r:id="rId6" w:history="1">
         <w:r>
           <w:rPr>
             <w:rStyle w:val="Hyperlink"/>
@@ -42,7 +55,7 @@
       <w:r>
         <w:t>The idea for this project came from my partner, he works in a property management company called Bohan Hyland (</w:t>
       </w:r>
-      <w:hyperlink r:id="rId8" w:history="1">
+      <w:hyperlink r:id="rId7" w:history="1">
         <w:r>
           <w:rPr>
             <w:rStyle w:val="Hyperlink"/>
@@ -54,7 +67,15 @@
         <w:t>), the bock and facility management section</w:t>
       </w:r>
       <w:r>
-        <w:t xml:space="preserve"> is the department that he works and he gave some suggestions of functions that would help him and his team. Some of these suggestions are:</w:t>
+        <w:t xml:space="preserve"> </w:t>
+      </w:r>
+      <w:proofErr w:type="gramStart"/>
+      <w:r>
+        <w:t>is</w:t>
+      </w:r>
+      <w:proofErr w:type="gramEnd"/>
+      <w:r>
+        <w:t xml:space="preserve"> the department that he works and he gave some suggestions of functions that would help him and his team. Some of these suggestions are:</w:t>
       </w:r>
     </w:p>
     <w:p>
@@ -108,7 +129,7 @@
       <w:r>
         <w:t xml:space="preserve"> example of good layout: </w:t>
       </w:r>
-      <w:hyperlink r:id="rId9" w:history="1">
+      <w:hyperlink r:id="rId8" w:history="1">
         <w:r>
           <w:rPr>
             <w:rStyle w:val="Hyperlink"/>
@@ -335,14 +356,38 @@
         </w:numPr>
       </w:pPr>
       <w:r>
-        <w:t xml:space="preserve">The color rgb(33,67,156) is the color of the logo background color. I used the color picker using inspector in chrome. After I got the rgb equivalent, I added </w:t>
+        <w:t xml:space="preserve">The color </w:t>
+      </w:r>
+      <w:proofErr w:type="gramStart"/>
+      <w:r>
+        <w:t>rgb(</w:t>
+      </w:r>
+      <w:proofErr w:type="gramEnd"/>
+      <w:r>
+        <w:t xml:space="preserve">33,67,156) is the color of the logo background color. I used the color picker using inspector in chrome. After I got the rgb equivalent, I added </w:t>
       </w:r>
       <w:r>
         <w:rPr>
           <w:b/>
           <w:bCs/>
         </w:rPr>
-        <w:t>style="background-color:rgb(33, 67, 156)</w:t>
+        <w:t>style="background-</w:t>
+      </w:r>
+      <w:proofErr w:type="gramStart"/>
+      <w:r>
+        <w:rPr>
+          <w:b/>
+          <w:bCs/>
+        </w:rPr>
+        <w:t>color:rgb</w:t>
+      </w:r>
+      <w:proofErr w:type="gramEnd"/>
+      <w:r>
+        <w:rPr>
+          <w:b/>
+          <w:bCs/>
+        </w:rPr>
+        <w:t>(33, 67, 156)</w:t>
       </w:r>
       <w:r>
         <w:rPr>
@@ -480,53 +525,85 @@
           <w:b/>
           <w:bCs/>
         </w:rPr>
-        <w:t>onclick="myFunction()"</w:t>
-      </w:r>
-    </w:p>
-    <w:p>
-      <w:pPr>
-        <w:pStyle w:val="ListParagraph"/>
-        <w:numPr>
-          <w:ilvl w:val="0"/>
-          <w:numId w:val="6"/>
-        </w:numPr>
-      </w:pPr>
-      <w:r>
-        <w:t>The video “</w:t>
-      </w:r>
-      <w:r>
-        <w:t>10 Form Validation Tips Every Web Developer SHOULD KNOW!</w:t>
-      </w:r>
-      <w:r>
-        <w:t>” helped me to implement some form validation</w:t>
-      </w:r>
-      <w:r>
-        <w:t>. Link to the video can be found in the reference section</w:t>
-      </w:r>
-    </w:p>
-    <w:p>
-      <w:pPr>
-        <w:pStyle w:val="ListParagraph"/>
-        <w:numPr>
-          <w:ilvl w:val="1"/>
-          <w:numId w:val="6"/>
-        </w:numPr>
-      </w:pPr>
-      <w:r>
-        <w:t xml:space="preserve">Name input field has </w:t>
-      </w:r>
-      <w:r>
-        <w:t>type="text"</w:t>
-      </w:r>
-      <w:r>
-        <w:t xml:space="preserve"> and regex to allow letters and empty space only. </w:t>
-      </w:r>
+        <w:t>onclick="</w:t>
+      </w:r>
+      <w:proofErr w:type="gramStart"/>
       <w:r>
         <w:rPr>
           <w:b/>
           <w:bCs/>
         </w:rPr>
-        <w:t>^[A-Za-z\s]+$</w:t>
+        <w:t>myFunction(</w:t>
+      </w:r>
+      <w:proofErr w:type="gramEnd"/>
+      <w:r>
+        <w:rPr>
+          <w:b/>
+          <w:bCs/>
+        </w:rPr>
+        <w:t>)"</w:t>
+      </w:r>
+    </w:p>
+    <w:p>
+      <w:pPr>
+        <w:pStyle w:val="ListParagraph"/>
+        <w:numPr>
+          <w:ilvl w:val="0"/>
+          <w:numId w:val="6"/>
+        </w:numPr>
+      </w:pPr>
+      <w:r>
+        <w:t>The video “</w:t>
+      </w:r>
+      <w:r>
+        <w:t>10 Form Validation Tips Every Web Developer SHOULD KNOW!</w:t>
+      </w:r>
+      <w:r>
+        <w:t>” helped me to implement some form validation</w:t>
+      </w:r>
+      <w:r>
+        <w:t>. Link to the video can be found in the reference section</w:t>
+      </w:r>
+    </w:p>
+    <w:p>
+      <w:pPr>
+        <w:pStyle w:val="ListParagraph"/>
+        <w:numPr>
+          <w:ilvl w:val="1"/>
+          <w:numId w:val="6"/>
+        </w:numPr>
+      </w:pPr>
+      <w:r>
+        <w:t xml:space="preserve">Name input field has </w:t>
+      </w:r>
+      <w:r>
+        <w:t>type="text"</w:t>
+      </w:r>
+      <w:r>
+        <w:t xml:space="preserve"> and regex to allow letters and empty space only. </w:t>
+      </w:r>
+      <w:r>
+        <w:rPr>
+          <w:b/>
+          <w:bCs/>
+        </w:rPr>
+        <w:t>^[A-Za-z\</w:t>
+      </w:r>
+      <w:proofErr w:type="gramStart"/>
+      <w:r>
+        <w:rPr>
+          <w:b/>
+          <w:bCs/>
+        </w:rPr>
+        <w:t>s]+</w:t>
+      </w:r>
+      <w:proofErr w:type="gramEnd"/>
+      <w:r>
+        <w:rPr>
+          <w:b/>
+          <w:bCs/>
+        </w:rPr>
+        <w:t>$</w:t>
       </w:r>
     </w:p>
     <w:p>
@@ -629,7 +706,15 @@
         </w:numPr>
       </w:pPr>
       <w:r>
-        <w:t>pattern="/.*[0-9]./"</w:t>
+        <w:t>pattern="</w:t>
+      </w:r>
+      <w:proofErr w:type="gramStart"/>
+      <w:r>
+        <w:t>/.*</w:t>
+      </w:r>
+      <w:proofErr w:type="gramEnd"/>
+      <w:r>
+        <w:t>[0-9]./"</w:t>
       </w:r>
       <w:r>
         <w:t xml:space="preserve"> added to the input field to make sure the field only accepts numbers</w:t>
@@ -686,7 +771,7 @@
                     <pic:cNvPicPr/>
                   </pic:nvPicPr>
                   <pic:blipFill>
-                    <a:blip r:embed="rId10"/>
+                    <a:blip r:embed="rId9"/>
                     <a:stretch>
                       <a:fillRect/>
                     </a:stretch>
@@ -725,7 +810,7 @@
       <w:r>
         <w:t xml:space="preserve">Repository: </w:t>
       </w:r>
-      <w:hyperlink r:id="rId11" w:history="1">
+      <w:hyperlink r:id="rId10" w:history="1">
         <w:r>
           <w:rPr>
             <w:rStyle w:val="Hyperlink"/>
@@ -776,7 +861,7 @@
                     <pic:cNvPicPr/>
                   </pic:nvPicPr>
                   <pic:blipFill>
-                    <a:blip r:embed="rId12"/>
+                    <a:blip r:embed="rId11"/>
                     <a:stretch>
                       <a:fillRect/>
                     </a:stretch>
@@ -820,7 +905,7 @@
           <w:rStyle w:val="Hyperlink"/>
         </w:rPr>
       </w:pPr>
-      <w:hyperlink r:id="rId13" w:history="1">
+      <w:hyperlink r:id="rId12" w:history="1">
         <w:r>
           <w:rPr>
             <w:rStyle w:val="Hyperlink"/>
@@ -830,7 +915,7 @@
       </w:hyperlink>
     </w:p>
     <w:p>
-      <w:hyperlink r:id="rId14" w:history="1">
+      <w:hyperlink r:id="rId13" w:history="1">
         <w:r>
           <w:rPr>
             <w:rStyle w:val="Hyperlink"/>
@@ -843,7 +928,12 @@
       </w:r>
     </w:p>
     <w:p>
-      <w:hyperlink r:id="rId15" w:history="1">
+      <w:r>
+        <w:t>https://www.youtube.com/watch?v=Wqu-d_b3K-0</w:t>
+      </w:r>
+    </w:p>
+    <w:p>
+      <w:hyperlink r:id="rId14" w:history="1">
         <w:r>
           <w:rPr>
             <w:rStyle w:val="Hyperlink"/>
@@ -853,7 +943,7 @@
       </w:hyperlink>
     </w:p>
     <w:p>
-      <w:hyperlink r:id="rId16" w:history="1">
+      <w:hyperlink r:id="rId15" w:history="1">
         <w:r>
           <w:rPr>
             <w:rStyle w:val="Hyperlink"/>
@@ -863,7 +953,7 @@
       </w:hyperlink>
     </w:p>
     <w:p>
-      <w:hyperlink r:id="rId17" w:history="1">
+      <w:hyperlink r:id="rId16" w:history="1">
         <w:r>
           <w:rPr>
             <w:rStyle w:val="Hyperlink"/>
@@ -884,7 +974,7 @@
       <w:r>
         <w:t xml:space="preserve">login without database: </w:t>
       </w:r>
-      <w:hyperlink r:id="rId18" w:history="1">
+      <w:hyperlink r:id="rId17" w:history="1">
         <w:r>
           <w:rPr>
             <w:rStyle w:val="Hyperlink"/>
@@ -897,7 +987,7 @@
       <w:r>
         <w:t xml:space="preserve">How to add the regex to accept letters only: </w:t>
       </w:r>
-      <w:hyperlink r:id="rId19" w:history="1">
+      <w:hyperlink r:id="rId18" w:history="1">
         <w:r>
           <w:rPr>
             <w:rStyle w:val="Hyperlink"/>

</xml_diff>

<commit_message>
lettings and sales pages created
</commit_message>
<xml_diff>
--- a/Documents/comprehensive documentation.docx
+++ b/Documents/comprehensive documentation.docx
@@ -3,30 +3,17 @@
 <w:document xmlns:wpc="http://schemas.microsoft.com/office/word/2010/wordprocessingCanvas" xmlns:cx="http://schemas.microsoft.com/office/drawing/2014/chartex" xmlns:cx1="http://schemas.microsoft.com/office/drawing/2015/9/8/chartex" xmlns:cx2="http://schemas.microsoft.com/office/drawing/2015/10/21/chartex" xmlns:cx3="http://schemas.microsoft.com/office/drawing/2016/5/9/chartex" xmlns:cx4="http://schemas.microsoft.com/office/drawing/2016/5/10/chartex" xmlns:cx5="http://schemas.microsoft.com/office/drawing/2016/5/11/chartex" xmlns:cx6="http://schemas.microsoft.com/office/drawing/2016/5/12/chartex" xmlns:cx7="http://schemas.microsoft.com/office/drawing/2016/5/13/chartex" xmlns:cx8="http://schemas.microsoft.com/office/drawing/2016/5/14/chartex" xmlns:mc="http://schemas.openxmlformats.org/markup-compatibility/2006" xmlns:aink="http://schemas.microsoft.com/office/drawing/2016/ink" xmlns:am3d="http://schemas.microsoft.com/office/drawing/2017/model3d" xmlns:o="urn:schemas-microsoft-com:office:office" xmlns:r="http://schemas.openxmlformats.org/officeDocument/2006/relationships" xmlns:m="http://schemas.openxmlformats.org/officeDocument/2006/math" xmlns:v="urn:schemas-microsoft-com:vml" xmlns:wp14="http://schemas.microsoft.com/office/word/2010/wordprocessingDrawing" xmlns:wp="http://schemas.openxmlformats.org/drawingml/2006/wordprocessingDrawing" xmlns:w10="urn:schemas-microsoft-com:office:word" xmlns:w="http://schemas.openxmlformats.org/wordprocessingml/2006/main" xmlns:w14="http://schemas.microsoft.com/office/word/2010/wordml" xmlns:w15="http://schemas.microsoft.com/office/word/2012/wordml" xmlns:w16cex="http://schemas.microsoft.com/office/word/2018/wordml/cex" xmlns:w16cid="http://schemas.microsoft.com/office/word/2016/wordml/cid" xmlns:w16="http://schemas.microsoft.com/office/word/2018/wordml" xmlns:w16sdtdh="http://schemas.microsoft.com/office/word/2020/wordml/sdtdatahash" xmlns:w16se="http://schemas.microsoft.com/office/word/2015/wordml/symex" xmlns:wpg="http://schemas.microsoft.com/office/word/2010/wordprocessingGroup" xmlns:wpi="http://schemas.microsoft.com/office/word/2010/wordprocessingInk" xmlns:wne="http://schemas.microsoft.com/office/word/2006/wordml" xmlns:wps="http://schemas.microsoft.com/office/word/2010/wordprocessingShape" mc:Ignorable="w14 w15 w16se w16cid w16 w16cex w16sdtdh wp14">
   <w:body>
     <w:p>
-      <w:r>
-        <w:fldChar w:fldCharType="begin"/>
-      </w:r>
-      <w:r>
-        <w:instrText xml:space="preserve"> HYPERLINK "https://bohanhyland.ie/wp-content/uploads/2019/02/logo-outline.png" </w:instrText>
-      </w:r>
-      <w:r>
-        <w:fldChar w:fldCharType="separate"/>
-      </w:r>
-      <w:r>
-        <w:rPr>
-          <w:rStyle w:val="Hyperlink"/>
-        </w:rPr>
-        <w:t>https://bohanhyland.ie/wp-content/uploads/2019/02/logo-outline.png</w:t>
-      </w:r>
-      <w:r>
-        <w:rPr>
-          <w:rStyle w:val="Hyperlink"/>
-        </w:rPr>
-        <w:fldChar w:fldCharType="end"/>
-      </w:r>
-    </w:p>
-    <w:p>
       <w:hyperlink r:id="rId5" w:history="1">
+        <w:r>
+          <w:rPr>
+            <w:rStyle w:val="Hyperlink"/>
+          </w:rPr>
+          <w:t>https://bohanhyland.ie/wp-content/uploads/2019/02/logo-outline.png</w:t>
+        </w:r>
+      </w:hyperlink>
+    </w:p>
+    <w:p>
+      <w:hyperlink r:id="rId6" w:history="1">
         <w:r>
           <w:rPr>
             <w:rStyle w:val="Hyperlink"/>
@@ -41,7 +28,7 @@
       </w:r>
     </w:p>
     <w:p>
-      <w:hyperlink r:id="rId6" w:history="1">
+      <w:hyperlink r:id="rId7" w:history="1">
         <w:r>
           <w:rPr>
             <w:rStyle w:val="Hyperlink"/>
@@ -55,7 +42,7 @@
       <w:r>
         <w:t>The idea for this project came from my partner, he works in a property management company called Bohan Hyland (</w:t>
       </w:r>
-      <w:hyperlink r:id="rId7" w:history="1">
+      <w:hyperlink r:id="rId8" w:history="1">
         <w:r>
           <w:rPr>
             <w:rStyle w:val="Hyperlink"/>
@@ -67,15 +54,7 @@
         <w:t>), the bock and facility management section</w:t>
       </w:r>
       <w:r>
-        <w:t xml:space="preserve"> </w:t>
-      </w:r>
-      <w:proofErr w:type="gramStart"/>
-      <w:r>
-        <w:t>is</w:t>
-      </w:r>
-      <w:proofErr w:type="gramEnd"/>
-      <w:r>
-        <w:t xml:space="preserve"> the department that he works and he gave some suggestions of functions that would help him and his team. Some of these suggestions are:</w:t>
+        <w:t xml:space="preserve"> is the department that he works and he gave some suggestions of functions that would help him and his team. Some of these suggestions are:</w:t>
       </w:r>
     </w:p>
     <w:p>
@@ -129,7 +108,7 @@
       <w:r>
         <w:t xml:space="preserve"> example of good layout: </w:t>
       </w:r>
-      <w:hyperlink r:id="rId8" w:history="1">
+      <w:hyperlink r:id="rId9" w:history="1">
         <w:r>
           <w:rPr>
             <w:rStyle w:val="Hyperlink"/>
@@ -356,38 +335,14 @@
         </w:numPr>
       </w:pPr>
       <w:r>
-        <w:t xml:space="preserve">The color </w:t>
-      </w:r>
-      <w:proofErr w:type="gramStart"/>
-      <w:r>
-        <w:t>rgb(</w:t>
-      </w:r>
-      <w:proofErr w:type="gramEnd"/>
-      <w:r>
-        <w:t xml:space="preserve">33,67,156) is the color of the logo background color. I used the color picker using inspector in chrome. After I got the rgb equivalent, I added </w:t>
+        <w:t xml:space="preserve">The color rgb(33,67,156) is the color of the logo background color. I used the color picker using inspector in chrome. After I got the rgb equivalent, I added </w:t>
       </w:r>
       <w:r>
         <w:rPr>
           <w:b/>
           <w:bCs/>
         </w:rPr>
-        <w:t>style="background-</w:t>
-      </w:r>
-      <w:proofErr w:type="gramStart"/>
-      <w:r>
-        <w:rPr>
-          <w:b/>
-          <w:bCs/>
-        </w:rPr>
-        <w:t>color:rgb</w:t>
-      </w:r>
-      <w:proofErr w:type="gramEnd"/>
-      <w:r>
-        <w:rPr>
-          <w:b/>
-          <w:bCs/>
-        </w:rPr>
-        <w:t>(33, 67, 156)</w:t>
+        <w:t>style="background-color:rgb(33, 67, 156)</w:t>
       </w:r>
       <w:r>
         <w:rPr>
@@ -525,85 +480,53 @@
           <w:b/>
           <w:bCs/>
         </w:rPr>
-        <w:t>onclick="</w:t>
-      </w:r>
-      <w:proofErr w:type="gramStart"/>
+        <w:t>onclick="myFunction()"</w:t>
+      </w:r>
+    </w:p>
+    <w:p>
+      <w:pPr>
+        <w:pStyle w:val="ListParagraph"/>
+        <w:numPr>
+          <w:ilvl w:val="0"/>
+          <w:numId w:val="6"/>
+        </w:numPr>
+      </w:pPr>
+      <w:r>
+        <w:t>The video “</w:t>
+      </w:r>
+      <w:r>
+        <w:t>10 Form Validation Tips Every Web Developer SHOULD KNOW!</w:t>
+      </w:r>
+      <w:r>
+        <w:t>” helped me to implement some form validation</w:t>
+      </w:r>
+      <w:r>
+        <w:t>. Link to the video can be found in the reference section</w:t>
+      </w:r>
+    </w:p>
+    <w:p>
+      <w:pPr>
+        <w:pStyle w:val="ListParagraph"/>
+        <w:numPr>
+          <w:ilvl w:val="1"/>
+          <w:numId w:val="6"/>
+        </w:numPr>
+      </w:pPr>
+      <w:r>
+        <w:t xml:space="preserve">Name input field has </w:t>
+      </w:r>
+      <w:r>
+        <w:t>type="text"</w:t>
+      </w:r>
+      <w:r>
+        <w:t xml:space="preserve"> and regex to allow letters and empty space only. </w:t>
+      </w:r>
       <w:r>
         <w:rPr>
           <w:b/>
           <w:bCs/>
         </w:rPr>
-        <w:t>myFunction(</w:t>
-      </w:r>
-      <w:proofErr w:type="gramEnd"/>
-      <w:r>
-        <w:rPr>
-          <w:b/>
-          <w:bCs/>
-        </w:rPr>
-        <w:t>)"</w:t>
-      </w:r>
-    </w:p>
-    <w:p>
-      <w:pPr>
-        <w:pStyle w:val="ListParagraph"/>
-        <w:numPr>
-          <w:ilvl w:val="0"/>
-          <w:numId w:val="6"/>
-        </w:numPr>
-      </w:pPr>
-      <w:r>
-        <w:t>The video “</w:t>
-      </w:r>
-      <w:r>
-        <w:t>10 Form Validation Tips Every Web Developer SHOULD KNOW!</w:t>
-      </w:r>
-      <w:r>
-        <w:t>” helped me to implement some form validation</w:t>
-      </w:r>
-      <w:r>
-        <w:t>. Link to the video can be found in the reference section</w:t>
-      </w:r>
-    </w:p>
-    <w:p>
-      <w:pPr>
-        <w:pStyle w:val="ListParagraph"/>
-        <w:numPr>
-          <w:ilvl w:val="1"/>
-          <w:numId w:val="6"/>
-        </w:numPr>
-      </w:pPr>
-      <w:r>
-        <w:t xml:space="preserve">Name input field has </w:t>
-      </w:r>
-      <w:r>
-        <w:t>type="text"</w:t>
-      </w:r>
-      <w:r>
-        <w:t xml:space="preserve"> and regex to allow letters and empty space only. </w:t>
-      </w:r>
-      <w:r>
-        <w:rPr>
-          <w:b/>
-          <w:bCs/>
-        </w:rPr>
-        <w:t>^[A-Za-z\</w:t>
-      </w:r>
-      <w:proofErr w:type="gramStart"/>
-      <w:r>
-        <w:rPr>
-          <w:b/>
-          <w:bCs/>
-        </w:rPr>
-        <w:t>s]+</w:t>
-      </w:r>
-      <w:proofErr w:type="gramEnd"/>
-      <w:r>
-        <w:rPr>
-          <w:b/>
-          <w:bCs/>
-        </w:rPr>
-        <w:t>$</w:t>
+        <w:t>^[A-Za-z\s]+$</w:t>
       </w:r>
     </w:p>
     <w:p>
@@ -706,15 +629,7 @@
         </w:numPr>
       </w:pPr>
       <w:r>
-        <w:t>pattern="</w:t>
-      </w:r>
-      <w:proofErr w:type="gramStart"/>
-      <w:r>
-        <w:t>/.*</w:t>
-      </w:r>
-      <w:proofErr w:type="gramEnd"/>
-      <w:r>
-        <w:t>[0-9]./"</w:t>
+        <w:t>pattern="/.*[0-9]./"</w:t>
       </w:r>
       <w:r>
         <w:t xml:space="preserve"> added to the input field to make sure the field only accepts numbers</w:t>
@@ -750,6 +665,158 @@
         <w:t>&lt;script src="https://cdn.jsdelivr.net/npm/bootstrap@5.3.3/dist/js/bootstrap.bundle.min.js" integrity="sha384-YvpcrYf0tY3lHB60NNkmXc5s9fDVZLESaAA55NDzOxhy9GkcIdslK1eN7N6jIeHz" crossorigin="anonymous"&gt;&lt;/script&gt;</w:t>
       </w:r>
     </w:p>
+    <w:p/>
+    <w:p>
+      <w:pPr>
+        <w:rPr>
+          <w:u w:val="single"/>
+        </w:rPr>
+      </w:pPr>
+      <w:r>
+        <w:rPr>
+          <w:u w:val="single"/>
+        </w:rPr>
+        <w:t>Bring to the top button:</w:t>
+      </w:r>
+    </w:p>
+    <w:p>
+      <w:r>
+        <w:t>I tried to add an icon to bring the page to the top but it did not work, this was my attempt to troubleshoot the issue:</w:t>
+      </w:r>
+    </w:p>
+    <w:p>
+      <w:r>
+        <w:rPr>
+          <w:noProof/>
+        </w:rPr>
+        <w:drawing>
+          <wp:inline distT="0" distB="0" distL="0" distR="0" wp14:anchorId="6C510A36" wp14:editId="7C01A895">
+            <wp:extent cx="16747287" cy="8230749"/>
+            <wp:effectExtent l="0" t="0" r="0" b="0"/>
+            <wp:docPr id="3" name="Picture 3"/>
+            <wp:cNvGraphicFramePr>
+              <a:graphicFrameLocks xmlns:a="http://schemas.openxmlformats.org/drawingml/2006/main" noChangeAspect="1"/>
+            </wp:cNvGraphicFramePr>
+            <a:graphic xmlns:a="http://schemas.openxmlformats.org/drawingml/2006/main">
+              <a:graphicData uri="http://schemas.openxmlformats.org/drawingml/2006/picture">
+                <pic:pic xmlns:pic="http://schemas.openxmlformats.org/drawingml/2006/picture">
+                  <pic:nvPicPr>
+                    <pic:cNvPr id="1" name=""/>
+                    <pic:cNvPicPr/>
+                  </pic:nvPicPr>
+                  <pic:blipFill>
+                    <a:blip r:embed="rId10"/>
+                    <a:stretch>
+                      <a:fillRect/>
+                    </a:stretch>
+                  </pic:blipFill>
+                  <pic:spPr>
+                    <a:xfrm>
+                      <a:off x="0" y="0"/>
+                      <a:ext cx="16747287" cy="8230749"/>
+                    </a:xfrm>
+                    <a:prstGeom prst="rect">
+                      <a:avLst/>
+                    </a:prstGeom>
+                  </pic:spPr>
+                </pic:pic>
+              </a:graphicData>
+            </a:graphic>
+          </wp:inline>
+        </w:drawing>
+      </w:r>
+    </w:p>
+    <w:p/>
+    <w:p>
+      <w:r>
+        <w:t>The button appeared after I trigged it manually in the webconsole by running this command:</w:t>
+      </w:r>
+    </w:p>
+    <w:p>
+      <w:r>
+        <w:rPr>
+          <w:noProof/>
+        </w:rPr>
+        <w:drawing>
+          <wp:inline distT="0" distB="0" distL="0" distR="0" wp14:anchorId="63712283" wp14:editId="0645E564">
+            <wp:extent cx="9764488" cy="2124371"/>
+            <wp:effectExtent l="0" t="0" r="8255" b="9525"/>
+            <wp:docPr id="4" name="Picture 4"/>
+            <wp:cNvGraphicFramePr>
+              <a:graphicFrameLocks xmlns:a="http://schemas.openxmlformats.org/drawingml/2006/main" noChangeAspect="1"/>
+            </wp:cNvGraphicFramePr>
+            <a:graphic xmlns:a="http://schemas.openxmlformats.org/drawingml/2006/main">
+              <a:graphicData uri="http://schemas.openxmlformats.org/drawingml/2006/picture">
+                <pic:pic xmlns:pic="http://schemas.openxmlformats.org/drawingml/2006/picture">
+                  <pic:nvPicPr>
+                    <pic:cNvPr id="1" name=""/>
+                    <pic:cNvPicPr/>
+                  </pic:nvPicPr>
+                  <pic:blipFill>
+                    <a:blip r:embed="rId11"/>
+                    <a:stretch>
+                      <a:fillRect/>
+                    </a:stretch>
+                  </pic:blipFill>
+                  <pic:spPr>
+                    <a:xfrm>
+                      <a:off x="0" y="0"/>
+                      <a:ext cx="9764488" cy="2124371"/>
+                    </a:xfrm>
+                    <a:prstGeom prst="rect">
+                      <a:avLst/>
+                    </a:prstGeom>
+                  </pic:spPr>
+                </pic:pic>
+              </a:graphicData>
+            </a:graphic>
+          </wp:inline>
+        </w:drawing>
+      </w:r>
+    </w:p>
+    <w:p>
+      <w:r>
+        <w:rPr>
+          <w:noProof/>
+        </w:rPr>
+        <w:drawing>
+          <wp:inline distT="0" distB="0" distL="0" distR="0" wp14:anchorId="30301211" wp14:editId="3F31D1F8">
+            <wp:extent cx="7783011" cy="6220693"/>
+            <wp:effectExtent l="0" t="0" r="8890" b="8890"/>
+            <wp:docPr id="5" name="Picture 5"/>
+            <wp:cNvGraphicFramePr>
+              <a:graphicFrameLocks xmlns:a="http://schemas.openxmlformats.org/drawingml/2006/main" noChangeAspect="1"/>
+            </wp:cNvGraphicFramePr>
+            <a:graphic xmlns:a="http://schemas.openxmlformats.org/drawingml/2006/main">
+              <a:graphicData uri="http://schemas.openxmlformats.org/drawingml/2006/picture">
+                <pic:pic xmlns:pic="http://schemas.openxmlformats.org/drawingml/2006/picture">
+                  <pic:nvPicPr>
+                    <pic:cNvPr id="1" name=""/>
+                    <pic:cNvPicPr/>
+                  </pic:nvPicPr>
+                  <pic:blipFill>
+                    <a:blip r:embed="rId12"/>
+                    <a:stretch>
+                      <a:fillRect/>
+                    </a:stretch>
+                  </pic:blipFill>
+                  <pic:spPr>
+                    <a:xfrm>
+                      <a:off x="0" y="0"/>
+                      <a:ext cx="7783011" cy="6220693"/>
+                    </a:xfrm>
+                    <a:prstGeom prst="rect">
+                      <a:avLst/>
+                    </a:prstGeom>
+                  </pic:spPr>
+                </pic:pic>
+              </a:graphicData>
+            </a:graphic>
+          </wp:inline>
+        </w:drawing>
+      </w:r>
+    </w:p>
+    <w:p/>
     <w:p>
       <w:r>
         <w:rPr>
@@ -771,7 +838,7 @@
                     <pic:cNvPicPr/>
                   </pic:nvPicPr>
                   <pic:blipFill>
-                    <a:blip r:embed="rId9"/>
+                    <a:blip r:embed="rId13"/>
                     <a:stretch>
                       <a:fillRect/>
                     </a:stretch>
@@ -810,7 +877,7 @@
       <w:r>
         <w:t xml:space="preserve">Repository: </w:t>
       </w:r>
-      <w:hyperlink r:id="rId10" w:history="1">
+      <w:hyperlink r:id="rId14" w:history="1">
         <w:r>
           <w:rPr>
             <w:rStyle w:val="Hyperlink"/>
@@ -861,7 +928,7 @@
                     <pic:cNvPicPr/>
                   </pic:nvPicPr>
                   <pic:blipFill>
-                    <a:blip r:embed="rId11"/>
+                    <a:blip r:embed="rId15"/>
                     <a:stretch>
                       <a:fillRect/>
                     </a:stretch>
@@ -905,7 +972,7 @@
           <w:rStyle w:val="Hyperlink"/>
         </w:rPr>
       </w:pPr>
-      <w:hyperlink r:id="rId12" w:history="1">
+      <w:hyperlink r:id="rId16" w:history="1">
         <w:r>
           <w:rPr>
             <w:rStyle w:val="Hyperlink"/>
@@ -915,7 +982,7 @@
       </w:hyperlink>
     </w:p>
     <w:p>
-      <w:hyperlink r:id="rId13" w:history="1">
+      <w:hyperlink r:id="rId17" w:history="1">
         <w:r>
           <w:rPr>
             <w:rStyle w:val="Hyperlink"/>
@@ -928,12 +995,22 @@
       </w:r>
     </w:p>
     <w:p>
-      <w:r>
-        <w:t>https://www.youtube.com/watch?v=Wqu-d_b3K-0</w:t>
-      </w:r>
-    </w:p>
-    <w:p>
-      <w:hyperlink r:id="rId14" w:history="1">
+      <w:hyperlink r:id="rId18" w:history="1">
+        <w:r>
+          <w:rPr>
+            <w:rStyle w:val="Hyperlink"/>
+          </w:rPr>
+          <w:t>https://www.youtube.com/watch?v=Wqu-d_b3K-0</w:t>
+        </w:r>
+      </w:hyperlink>
+    </w:p>
+    <w:p>
+      <w:r>
+        <w:t>https://youtu.be/MCRV9ajSfoc?si=S4Lm3sc5UwYfcVz2</w:t>
+      </w:r>
+    </w:p>
+    <w:p>
+      <w:hyperlink r:id="rId19" w:history="1">
         <w:r>
           <w:rPr>
             <w:rStyle w:val="Hyperlink"/>
@@ -943,7 +1020,7 @@
       </w:hyperlink>
     </w:p>
     <w:p>
-      <w:hyperlink r:id="rId15" w:history="1">
+      <w:hyperlink r:id="rId20" w:history="1">
         <w:r>
           <w:rPr>
             <w:rStyle w:val="Hyperlink"/>
@@ -953,7 +1030,7 @@
       </w:hyperlink>
     </w:p>
     <w:p>
-      <w:hyperlink r:id="rId16" w:history="1">
+      <w:hyperlink r:id="rId21" w:history="1">
         <w:r>
           <w:rPr>
             <w:rStyle w:val="Hyperlink"/>
@@ -974,7 +1051,7 @@
       <w:r>
         <w:t xml:space="preserve">login without database: </w:t>
       </w:r>
-      <w:hyperlink r:id="rId17" w:history="1">
+      <w:hyperlink r:id="rId22" w:history="1">
         <w:r>
           <w:rPr>
             <w:rStyle w:val="Hyperlink"/>
@@ -984,10 +1061,15 @@
       </w:hyperlink>
     </w:p>
     <w:p>
+      <w:pPr>
+        <w:rPr>
+          <w:rStyle w:val="Hyperlink"/>
+        </w:rPr>
+      </w:pPr>
       <w:r>
         <w:t xml:space="preserve">How to add the regex to accept letters only: </w:t>
       </w:r>
-      <w:hyperlink r:id="rId18" w:history="1">
+      <w:hyperlink r:id="rId23" w:history="1">
         <w:r>
           <w:rPr>
             <w:rStyle w:val="Hyperlink"/>
@@ -995,6 +1077,51 @@
           <w:t>https://chatgpt.com/share/6796609f-7930-8006-b36b-1108c31ef3cc</w:t>
         </w:r>
       </w:hyperlink>
+    </w:p>
+    <w:p>
+      <w:pPr>
+        <w:rPr>
+          <w:rStyle w:val="Hyperlink"/>
+        </w:rPr>
+      </w:pPr>
+      <w:r>
+        <w:t>Back to the top icon:</w:t>
+      </w:r>
+      <w:r>
+        <w:rPr>
+          <w:rStyle w:val="Hyperlink"/>
+        </w:rPr>
+        <w:t xml:space="preserve"> </w:t>
+      </w:r>
+      <w:hyperlink r:id="rId24" w:history="1">
+        <w:r>
+          <w:rPr>
+            <w:rStyle w:val="Hyperlink"/>
+          </w:rPr>
+          <w:t>https://www.freepik.com/icon/back-top_7604589</w:t>
+        </w:r>
+      </w:hyperlink>
+    </w:p>
+    <w:p>
+      <w:r>
+        <w:t xml:space="preserve">How to build a dynamic search, used to filter and sorting properties: </w:t>
+      </w:r>
+      <w:hyperlink r:id="rId25" w:history="1">
+        <w:r>
+          <w:rPr>
+            <w:rStyle w:val="Hyperlink"/>
+          </w:rPr>
+          <w:t>https://medium.com/%40AlexanderObregon/how-to-build-a-dynamic-search-feature-with-javascript-filters-464b97038be1</w:t>
+        </w:r>
+      </w:hyperlink>
+    </w:p>
+    <w:p>
+      <w:r>
+        <w:t xml:space="preserve">For images: </w:t>
+      </w:r>
+      <w:r>
+        <w:t>https://www.pexels.com/</w:t>
+      </w:r>
     </w:p>
     <w:p/>
     <w:p/>

</xml_diff>

<commit_message>
mortgage calculator added. Navbar is not working
</commit_message>
<xml_diff>
--- a/Documents/comprehensive documentation.docx
+++ b/Documents/comprehensive documentation.docx
@@ -895,6 +895,19 @@
       </w:pPr>
     </w:p>
     <w:p>
+      <w:pPr>
+        <w:rPr>
+          <w:u w:val="single"/>
+        </w:rPr>
+      </w:pPr>
+      <w:r>
+        <w:rPr>
+          <w:u w:val="single"/>
+        </w:rPr>
+        <w:t>Issues:</w:t>
+      </w:r>
+    </w:p>
+    <w:p>
       <w:r>
         <w:t>I had issues</w:t>
       </w:r>
@@ -956,8 +969,579 @@
       </w:r>
     </w:p>
     <w:p>
+      <w:pPr>
+        <w:pBdr>
+          <w:bottom w:val="single" w:sz="6" w:space="1" w:color="auto"/>
+        </w:pBdr>
+      </w:pPr>
       <w:r>
         <w:t>Everything is now within the branch named “main”</w:t>
+      </w:r>
+    </w:p>
+    <w:p>
+      <w:r>
+        <w:t>I also had issues with the Mortgage Calculator, after following the steps from the “</w:t>
+      </w:r>
+      <w:r>
+        <w:t>Mortgage loan calculator with JavaScript</w:t>
+      </w:r>
+      <w:r>
+        <w:t>” tutorial (link in the references), I entered the values, pressed the “calculate” button but nothing was happening.</w:t>
+      </w:r>
+    </w:p>
+    <w:p>
+      <w:r>
+        <w:t>I also noticed that the footer was not showing up fully:</w:t>
+      </w:r>
+    </w:p>
+    <w:p/>
+    <w:p>
+      <w:r>
+        <w:drawing>
+          <wp:inline distT="0" distB="0" distL="0" distR="0" wp14:anchorId="3E2E61ED" wp14:editId="146FA521">
+            <wp:extent cx="5087060" cy="5563376"/>
+            <wp:effectExtent l="0" t="0" r="0" b="0"/>
+            <wp:docPr id="6" name="Picture 6"/>
+            <wp:cNvGraphicFramePr>
+              <a:graphicFrameLocks xmlns:a="http://schemas.openxmlformats.org/drawingml/2006/main" noChangeAspect="1"/>
+            </wp:cNvGraphicFramePr>
+            <a:graphic xmlns:a="http://schemas.openxmlformats.org/drawingml/2006/main">
+              <a:graphicData uri="http://schemas.openxmlformats.org/drawingml/2006/picture">
+                <pic:pic xmlns:pic="http://schemas.openxmlformats.org/drawingml/2006/picture">
+                  <pic:nvPicPr>
+                    <pic:cNvPr id="1" name=""/>
+                    <pic:cNvPicPr/>
+                  </pic:nvPicPr>
+                  <pic:blipFill>
+                    <a:blip r:embed="rId16"/>
+                    <a:stretch>
+                      <a:fillRect/>
+                    </a:stretch>
+                  </pic:blipFill>
+                  <pic:spPr>
+                    <a:xfrm>
+                      <a:off x="0" y="0"/>
+                      <a:ext cx="5087060" cy="5563376"/>
+                    </a:xfrm>
+                    <a:prstGeom prst="rect">
+                      <a:avLst/>
+                    </a:prstGeom>
+                  </pic:spPr>
+                </pic:pic>
+              </a:graphicData>
+            </a:graphic>
+          </wp:inline>
+        </w:drawing>
+      </w:r>
+    </w:p>
+    <w:p>
+      <w:r>
+        <w:t xml:space="preserve">I reviewed the </w:t>
+      </w:r>
+      <w:r>
+        <w:t>script.js file and made these changes:</w:t>
+      </w:r>
+    </w:p>
+    <w:p>
+      <w:pPr>
+        <w:pStyle w:val="ListParagraph"/>
+        <w:numPr>
+          <w:ilvl w:val="0"/>
+          <w:numId w:val="9"/>
+        </w:numPr>
+      </w:pPr>
+      <w:r>
+        <w:t>I noticed that I had two “</w:t>
+      </w:r>
+      <w:r>
+        <w:t>document.addEventListener("DOMContentLoaded", function () {</w:t>
+      </w:r>
+      <w:r>
+        <w:t>“ in that document. The first one at the start of the file and the second one before the “back to the top” script:</w:t>
+      </w:r>
+    </w:p>
+    <w:p>
+      <w:pPr>
+        <w:pStyle w:val="ListParagraph"/>
+        <w:numPr>
+          <w:ilvl w:val="1"/>
+          <w:numId w:val="9"/>
+        </w:numPr>
+      </w:pPr>
+      <w:r>
+        <w:drawing>
+          <wp:inline distT="0" distB="0" distL="0" distR="0" wp14:anchorId="205C569B" wp14:editId="11733F32">
+            <wp:extent cx="4305901" cy="1247949"/>
+            <wp:effectExtent l="0" t="0" r="0" b="9525"/>
+            <wp:docPr id="8" name="Picture 8"/>
+            <wp:cNvGraphicFramePr>
+              <a:graphicFrameLocks xmlns:a="http://schemas.openxmlformats.org/drawingml/2006/main" noChangeAspect="1"/>
+            </wp:cNvGraphicFramePr>
+            <a:graphic xmlns:a="http://schemas.openxmlformats.org/drawingml/2006/main">
+              <a:graphicData uri="http://schemas.openxmlformats.org/drawingml/2006/picture">
+                <pic:pic xmlns:pic="http://schemas.openxmlformats.org/drawingml/2006/picture">
+                  <pic:nvPicPr>
+                    <pic:cNvPr id="1" name=""/>
+                    <pic:cNvPicPr/>
+                  </pic:nvPicPr>
+                  <pic:blipFill>
+                    <a:blip r:embed="rId17"/>
+                    <a:stretch>
+                      <a:fillRect/>
+                    </a:stretch>
+                  </pic:blipFill>
+                  <pic:spPr>
+                    <a:xfrm>
+                      <a:off x="0" y="0"/>
+                      <a:ext cx="4305901" cy="1247949"/>
+                    </a:xfrm>
+                    <a:prstGeom prst="rect">
+                      <a:avLst/>
+                    </a:prstGeom>
+                  </pic:spPr>
+                </pic:pic>
+              </a:graphicData>
+            </a:graphic>
+          </wp:inline>
+        </w:drawing>
+      </w:r>
+    </w:p>
+    <w:p>
+      <w:pPr>
+        <w:pStyle w:val="ListParagraph"/>
+        <w:numPr>
+          <w:ilvl w:val="1"/>
+          <w:numId w:val="9"/>
+        </w:numPr>
+      </w:pPr>
+      <w:r>
+        <w:drawing>
+          <wp:inline distT="0" distB="0" distL="0" distR="0" wp14:anchorId="40C48F16" wp14:editId="4FB2080C">
+            <wp:extent cx="5020376" cy="485843"/>
+            <wp:effectExtent l="0" t="0" r="0" b="9525"/>
+            <wp:docPr id="7" name="Picture 7"/>
+            <wp:cNvGraphicFramePr>
+              <a:graphicFrameLocks xmlns:a="http://schemas.openxmlformats.org/drawingml/2006/main" noChangeAspect="1"/>
+            </wp:cNvGraphicFramePr>
+            <a:graphic xmlns:a="http://schemas.openxmlformats.org/drawingml/2006/main">
+              <a:graphicData uri="http://schemas.openxmlformats.org/drawingml/2006/picture">
+                <pic:pic xmlns:pic="http://schemas.openxmlformats.org/drawingml/2006/picture">
+                  <pic:nvPicPr>
+                    <pic:cNvPr id="1" name=""/>
+                    <pic:cNvPicPr/>
+                  </pic:nvPicPr>
+                  <pic:blipFill>
+                    <a:blip r:embed="rId18"/>
+                    <a:stretch>
+                      <a:fillRect/>
+                    </a:stretch>
+                  </pic:blipFill>
+                  <pic:spPr>
+                    <a:xfrm>
+                      <a:off x="0" y="0"/>
+                      <a:ext cx="5020376" cy="485843"/>
+                    </a:xfrm>
+                    <a:prstGeom prst="rect">
+                      <a:avLst/>
+                    </a:prstGeom>
+                  </pic:spPr>
+                </pic:pic>
+              </a:graphicData>
+            </a:graphic>
+          </wp:inline>
+        </w:drawing>
+      </w:r>
+    </w:p>
+    <w:p>
+      <w:r>
+        <w:t>This what I did to fix the calculation issue:</w:t>
+      </w:r>
+    </w:p>
+    <w:p>
+      <w:pPr>
+        <w:pStyle w:val="ListParagraph"/>
+        <w:numPr>
+          <w:ilvl w:val="0"/>
+          <w:numId w:val="9"/>
+        </w:numPr>
+      </w:pPr>
+      <w:r>
+        <w:t>Merged both DOMContentLoaded listeners into one</w:t>
+      </w:r>
+    </w:p>
+    <w:p>
+      <w:pPr>
+        <w:pStyle w:val="ListParagraph"/>
+        <w:numPr>
+          <w:ilvl w:val="0"/>
+          <w:numId w:val="9"/>
+        </w:numPr>
+      </w:pPr>
+      <w:r>
+        <w:t>Ensured all elements are properly checked before adding event listeners.</w:t>
+      </w:r>
+    </w:p>
+    <w:p>
+      <w:r>
+        <w:t xml:space="preserve">After fixing the </w:t>
+      </w:r>
+      <w:r>
+        <w:t>mortgage</w:t>
+      </w:r>
+      <w:r>
+        <w:t xml:space="preserve"> calculation issue, two new issues appeared:</w:t>
+      </w:r>
+    </w:p>
+    <w:p>
+      <w:pPr>
+        <w:pStyle w:val="ListParagraph"/>
+        <w:numPr>
+          <w:ilvl w:val="0"/>
+          <w:numId w:val="10"/>
+        </w:numPr>
+      </w:pPr>
+      <w:r>
+        <w:t>T</w:t>
+      </w:r>
+      <w:r>
+        <w:t xml:space="preserve">he </w:t>
+      </w:r>
+      <w:r>
+        <w:t>navigation</w:t>
+      </w:r>
+      <w:r>
+        <w:t xml:space="preserve"> bar is no </w:t>
+      </w:r>
+      <w:r>
+        <w:t>longer</w:t>
+      </w:r>
+      <w:r>
+        <w:t xml:space="preserve"> showing up</w:t>
+      </w:r>
+    </w:p>
+    <w:p>
+      <w:pPr>
+        <w:pStyle w:val="ListParagraph"/>
+        <w:numPr>
+          <w:ilvl w:val="1"/>
+          <w:numId w:val="11"/>
+        </w:numPr>
+      </w:pPr>
+      <w:r>
+        <w:drawing>
+          <wp:inline distT="0" distB="0" distL="0" distR="0" wp14:anchorId="1B1FF6D6" wp14:editId="2A73BC87">
+            <wp:extent cx="12360708" cy="3915624"/>
+            <wp:effectExtent l="0" t="0" r="3175" b="8890"/>
+            <wp:docPr id="9" name="Picture 9"/>
+            <wp:cNvGraphicFramePr>
+              <a:graphicFrameLocks xmlns:a="http://schemas.openxmlformats.org/drawingml/2006/main" noChangeAspect="1"/>
+            </wp:cNvGraphicFramePr>
+            <a:graphic xmlns:a="http://schemas.openxmlformats.org/drawingml/2006/main">
+              <a:graphicData uri="http://schemas.openxmlformats.org/drawingml/2006/picture">
+                <pic:pic xmlns:pic="http://schemas.openxmlformats.org/drawingml/2006/picture">
+                  <pic:nvPicPr>
+                    <pic:cNvPr id="1" name=""/>
+                    <pic:cNvPicPr/>
+                  </pic:nvPicPr>
+                  <pic:blipFill>
+                    <a:blip r:embed="rId19"/>
+                    <a:stretch>
+                      <a:fillRect/>
+                    </a:stretch>
+                  </pic:blipFill>
+                  <pic:spPr>
+                    <a:xfrm>
+                      <a:off x="0" y="0"/>
+                      <a:ext cx="12380467" cy="3921883"/>
+                    </a:xfrm>
+                    <a:prstGeom prst="rect">
+                      <a:avLst/>
+                    </a:prstGeom>
+                  </pic:spPr>
+                </pic:pic>
+              </a:graphicData>
+            </a:graphic>
+          </wp:inline>
+        </w:drawing>
+      </w:r>
+    </w:p>
+    <w:p>
+      <w:pPr>
+        <w:pStyle w:val="ListParagraph"/>
+        <w:ind w:left="1440"/>
+      </w:pPr>
+      <w:r>
+        <w:t>T</w:t>
+      </w:r>
+      <w:r>
+        <w:t>he</w:t>
+      </w:r>
+      <w:r>
+        <w:t xml:space="preserve"> </w:t>
+      </w:r>
+      <w:r>
+        <w:t>navigation</w:t>
+      </w:r>
+      <w:r>
+        <w:t xml:space="preserve"> bar still </w:t>
+      </w:r>
+      <w:r>
+        <w:t>doesn’t</w:t>
+      </w:r>
+      <w:r>
+        <w:t xml:space="preserve"> show up. When I refresh the page, I see the nav bar quickly, it shows up in a smaller/mobile version and disappear quickly</w:t>
+      </w:r>
+    </w:p>
+    <w:p>
+      <w:pPr>
+        <w:pStyle w:val="ListParagraph"/>
+        <w:ind w:left="1440"/>
+      </w:pPr>
+      <w:r>
+        <w:t>I suspect the issue is due to the javascript or css file because these were the files I updated after adding the mortgage calculator</w:t>
+      </w:r>
+    </w:p>
+    <w:p>
+      <w:pPr>
+        <w:pStyle w:val="ListParagraph"/>
+        <w:numPr>
+          <w:ilvl w:val="1"/>
+          <w:numId w:val="11"/>
+        </w:numPr>
+      </w:pPr>
+      <w:r>
+        <w:t>Inspector shows that the navbar is found</w:t>
+      </w:r>
+    </w:p>
+    <w:p>
+      <w:pPr>
+        <w:pStyle w:val="ListParagraph"/>
+        <w:numPr>
+          <w:ilvl w:val="1"/>
+          <w:numId w:val="11"/>
+        </w:numPr>
+      </w:pPr>
+      <w:r>
+        <w:drawing>
+          <wp:inline distT="0" distB="0" distL="0" distR="0" wp14:anchorId="7E9AF8F6" wp14:editId="1A4DE311">
+            <wp:extent cx="9764488" cy="1714739"/>
+            <wp:effectExtent l="0" t="0" r="8255" b="0"/>
+            <wp:docPr id="10" name="Picture 10"/>
+            <wp:cNvGraphicFramePr>
+              <a:graphicFrameLocks xmlns:a="http://schemas.openxmlformats.org/drawingml/2006/main" noChangeAspect="1"/>
+            </wp:cNvGraphicFramePr>
+            <a:graphic xmlns:a="http://schemas.openxmlformats.org/drawingml/2006/main">
+              <a:graphicData uri="http://schemas.openxmlformats.org/drawingml/2006/picture">
+                <pic:pic xmlns:pic="http://schemas.openxmlformats.org/drawingml/2006/picture">
+                  <pic:nvPicPr>
+                    <pic:cNvPr id="1" name=""/>
+                    <pic:cNvPicPr/>
+                  </pic:nvPicPr>
+                  <pic:blipFill>
+                    <a:blip r:embed="rId20"/>
+                    <a:stretch>
+                      <a:fillRect/>
+                    </a:stretch>
+                  </pic:blipFill>
+                  <pic:spPr>
+                    <a:xfrm>
+                      <a:off x="0" y="0"/>
+                      <a:ext cx="9764488" cy="1714739"/>
+                    </a:xfrm>
+                    <a:prstGeom prst="rect">
+                      <a:avLst/>
+                    </a:prstGeom>
+                  </pic:spPr>
+                </pic:pic>
+              </a:graphicData>
+            </a:graphic>
+          </wp:inline>
+        </w:drawing>
+      </w:r>
+    </w:p>
+    <w:p>
+      <w:pPr>
+        <w:pStyle w:val="ListParagraph"/>
+        <w:ind w:left="1440"/>
+      </w:pPr>
+    </w:p>
+    <w:p>
+      <w:pPr>
+        <w:pStyle w:val="ListParagraph"/>
+        <w:ind w:left="1440"/>
+      </w:pPr>
+    </w:p>
+    <w:p>
+      <w:pPr>
+        <w:pStyle w:val="ListParagraph"/>
+        <w:numPr>
+          <w:ilvl w:val="0"/>
+          <w:numId w:val="10"/>
+        </w:numPr>
+      </w:pPr>
+      <w:r>
+        <w:t>T</w:t>
+      </w:r>
+      <w:r>
+        <w:t xml:space="preserve">he footer </w:t>
+      </w:r>
+      <w:r>
+        <w:t>on the residential sales page was</w:t>
+      </w:r>
+      <w:r>
+        <w:t xml:space="preserve"> not responsive to the display size. </w:t>
+      </w:r>
+      <w:r>
+        <w:t>I</w:t>
+      </w:r>
+      <w:r>
+        <w:t xml:space="preserve">t is </w:t>
+      </w:r>
+      <w:r>
+        <w:t>was</w:t>
+      </w:r>
+      <w:r>
+        <w:t xml:space="preserve"> showing up small even on large screens</w:t>
+      </w:r>
+      <w:r>
+        <w:t xml:space="preserve">. </w:t>
+      </w:r>
+    </w:p>
+    <w:p>
+      <w:r>
+        <w:t>To fix this issue, this is what I did:</w:t>
+      </w:r>
+    </w:p>
+    <w:p>
+      <w:pPr>
+        <w:pStyle w:val="ListParagraph"/>
+        <w:numPr>
+          <w:ilvl w:val="1"/>
+          <w:numId w:val="11"/>
+        </w:numPr>
+      </w:pPr>
+      <w:r>
+        <w:t>The display: flex; flex-direction: column; align-items: center; justify-content: center; in body is centering all content, making the footer smaller than expected.</w:t>
+      </w:r>
+    </w:p>
+    <w:p>
+      <w:pPr>
+        <w:pStyle w:val="ListParagraph"/>
+        <w:numPr>
+          <w:ilvl w:val="1"/>
+          <w:numId w:val="11"/>
+        </w:numPr>
+      </w:pPr>
+      <w:r>
+        <w:t>This is what I added to the style.css file to ensure the footer remains at the bottom even on larger screens:</w:t>
+      </w:r>
+    </w:p>
+    <w:p>
+      <w:pPr>
+        <w:pStyle w:val="ListParagraph"/>
+        <w:numPr>
+          <w:ilvl w:val="2"/>
+          <w:numId w:val="12"/>
+        </w:numPr>
+      </w:pPr>
+      <w:r>
+        <w:rPr>
+          <w:rStyle w:val="hljs-attribute"/>
+        </w:rPr>
+        <w:t>padding</w:t>
+      </w:r>
+      <w:r>
+        <w:t xml:space="preserve">: </w:t>
+      </w:r>
+      <w:r>
+        <w:rPr>
+          <w:rStyle w:val="hljs-number"/>
+        </w:rPr>
+        <w:t>20px</w:t>
+      </w:r>
+      <w:r>
+        <w:t xml:space="preserve"> </w:t>
+      </w:r>
+      <w:r>
+        <w:rPr>
+          <w:rStyle w:val="hljs-number"/>
+        </w:rPr>
+        <w:t>0</w:t>
+      </w:r>
+      <w:r>
+        <w:t>;</w:t>
+      </w:r>
+    </w:p>
+    <w:p>
+      <w:pPr>
+        <w:pStyle w:val="ListParagraph"/>
+        <w:numPr>
+          <w:ilvl w:val="2"/>
+          <w:numId w:val="12"/>
+        </w:numPr>
+      </w:pPr>
+      <w:r>
+        <w:rPr>
+          <w:rStyle w:val="hljs-attribute"/>
+        </w:rPr>
+        <w:t>width</w:t>
+      </w:r>
+      <w:r>
+        <w:t xml:space="preserve">: </w:t>
+      </w:r>
+      <w:r>
+        <w:rPr>
+          <w:rStyle w:val="hljs-number"/>
+        </w:rPr>
+        <w:t>100%</w:t>
+      </w:r>
+      <w:r>
+        <w:t>;</w:t>
+      </w:r>
+    </w:p>
+    <w:p>
+      <w:pPr>
+        <w:pStyle w:val="ListParagraph"/>
+        <w:numPr>
+          <w:ilvl w:val="2"/>
+          <w:numId w:val="12"/>
+        </w:numPr>
+      </w:pPr>
+      <w:r>
+        <w:rPr>
+          <w:rStyle w:val="hljs-attribute"/>
+        </w:rPr>
+        <w:t>position</w:t>
+      </w:r>
+      <w:r>
+        <w:t>: relative;</w:t>
+      </w:r>
+    </w:p>
+    <w:p>
+      <w:pPr>
+        <w:pStyle w:val="ListParagraph"/>
+        <w:numPr>
+          <w:ilvl w:val="2"/>
+          <w:numId w:val="12"/>
+        </w:numPr>
+      </w:pPr>
+      <w:r>
+        <w:rPr>
+          <w:rStyle w:val="hljs-attribute"/>
+        </w:rPr>
+        <w:t>bottom</w:t>
+      </w:r>
+      <w:r>
+        <w:t xml:space="preserve">: </w:t>
+      </w:r>
+      <w:r>
+        <w:rPr>
+          <w:rStyle w:val="hljs-number"/>
+        </w:rPr>
+        <w:t>0</w:t>
+      </w:r>
+      <w:r>
+        <w:t>;</w:t>
       </w:r>
     </w:p>
     <w:p/>
@@ -972,7 +1556,7 @@
           <w:rStyle w:val="Hyperlink"/>
         </w:rPr>
       </w:pPr>
-      <w:hyperlink r:id="rId16" w:history="1">
+      <w:hyperlink r:id="rId21" w:history="1">
         <w:r>
           <w:rPr>
             <w:rStyle w:val="Hyperlink"/>
@@ -982,7 +1566,7 @@
       </w:hyperlink>
     </w:p>
     <w:p>
-      <w:hyperlink r:id="rId17" w:history="1">
+      <w:hyperlink r:id="rId22" w:history="1">
         <w:r>
           <w:rPr>
             <w:rStyle w:val="Hyperlink"/>
@@ -995,7 +1579,7 @@
       </w:r>
     </w:p>
     <w:p>
-      <w:hyperlink r:id="rId18" w:history="1">
+      <w:hyperlink r:id="rId23" w:history="1">
         <w:r>
           <w:rPr>
             <w:rStyle w:val="Hyperlink"/>
@@ -1010,7 +1594,7 @@
       </w:r>
     </w:p>
     <w:p>
-      <w:hyperlink r:id="rId19" w:history="1">
+      <w:hyperlink r:id="rId24" w:history="1">
         <w:r>
           <w:rPr>
             <w:rStyle w:val="Hyperlink"/>
@@ -1020,7 +1604,7 @@
       </w:hyperlink>
     </w:p>
     <w:p>
-      <w:hyperlink r:id="rId20" w:history="1">
+      <w:hyperlink r:id="rId25" w:history="1">
         <w:r>
           <w:rPr>
             <w:rStyle w:val="Hyperlink"/>
@@ -1030,7 +1614,7 @@
       </w:hyperlink>
     </w:p>
     <w:p>
-      <w:hyperlink r:id="rId21" w:history="1">
+      <w:hyperlink r:id="rId26" w:history="1">
         <w:r>
           <w:rPr>
             <w:rStyle w:val="Hyperlink"/>
@@ -1051,7 +1635,7 @@
       <w:r>
         <w:t xml:space="preserve">login without database: </w:t>
       </w:r>
-      <w:hyperlink r:id="rId22" w:history="1">
+      <w:hyperlink r:id="rId27" w:history="1">
         <w:r>
           <w:rPr>
             <w:rStyle w:val="Hyperlink"/>
@@ -1069,7 +1653,7 @@
       <w:r>
         <w:t xml:space="preserve">How to add the regex to accept letters only: </w:t>
       </w:r>
-      <w:hyperlink r:id="rId23" w:history="1">
+      <w:hyperlink r:id="rId28" w:history="1">
         <w:r>
           <w:rPr>
             <w:rStyle w:val="Hyperlink"/>
@@ -1093,7 +1677,7 @@
         </w:rPr>
         <w:t xml:space="preserve"> </w:t>
       </w:r>
-      <w:hyperlink r:id="rId24" w:history="1">
+      <w:hyperlink r:id="rId29" w:history="1">
         <w:r>
           <w:rPr>
             <w:rStyle w:val="Hyperlink"/>
@@ -1106,7 +1690,7 @@
       <w:r>
         <w:t xml:space="preserve">How to build a dynamic search, used to filter and sorting properties: </w:t>
       </w:r>
-      <w:hyperlink r:id="rId25" w:history="1">
+      <w:hyperlink r:id="rId30" w:history="1">
         <w:r>
           <w:rPr>
             <w:rStyle w:val="Hyperlink"/>
@@ -1119,11 +1703,55 @@
       <w:r>
         <w:t xml:space="preserve">For images: </w:t>
       </w:r>
-      <w:r>
-        <w:t>https://www.pexels.com/</w:t>
-      </w:r>
-    </w:p>
-    <w:p/>
+      <w:hyperlink r:id="rId31" w:history="1">
+        <w:r>
+          <w:rPr>
+            <w:rStyle w:val="Hyperlink"/>
+          </w:rPr>
+          <w:t>https://www.pexels.com/</w:t>
+        </w:r>
+      </w:hyperlink>
+      <w:r>
+        <w:t xml:space="preserve">  </w:t>
+      </w:r>
+      <w:hyperlink r:id="rId32" w:history="1">
+        <w:r>
+          <w:rPr>
+            <w:rStyle w:val="Hyperlink"/>
+          </w:rPr>
+          <w:t>https://unsplash.com/</w:t>
+        </w:r>
+      </w:hyperlink>
+    </w:p>
+    <w:p>
+      <w:r>
+        <w:t xml:space="preserve">Mortgage calculator: </w:t>
+      </w:r>
+      <w:hyperlink r:id="rId33" w:history="1">
+        <w:r>
+          <w:rPr>
+            <w:rStyle w:val="Hyperlink"/>
+          </w:rPr>
+          <w:t>https://dev.to/bosspetta/mortgage-loan-calculator-with-javascript-2la7</w:t>
+        </w:r>
+      </w:hyperlink>
+    </w:p>
+    <w:p>
+      <w:r>
+        <w:t xml:space="preserve">Form validation: </w:t>
+      </w:r>
+      <w:r>
+        <w:t>https://developer.mozilla.org/en-US/docs/Learn_web_development/Extensions/Forms/Form_validation</w:t>
+      </w:r>
+    </w:p>
+    <w:p>
+      <w:r>
+        <w:t xml:space="preserve">Chat GPT help to make the background.jpg fit within the mortgage form: </w:t>
+      </w:r>
+      <w:r>
+        <w:t>https://chatgpt.com/share/679fd3c6-9544-8006-be35-bf4596804067</w:t>
+      </w:r>
+    </w:p>
     <w:p/>
     <w:sectPr>
       <w:pgSz w:w="12240" w:h="15840"/>
@@ -1138,6 +1766,98 @@
 <file path=word/numbering.xml><?xml version="1.0" encoding="utf-8"?>
 <w:numbering xmlns:wpc="http://schemas.microsoft.com/office/word/2010/wordprocessingCanvas" xmlns:cx="http://schemas.microsoft.com/office/drawing/2014/chartex" xmlns:cx1="http://schemas.microsoft.com/office/drawing/2015/9/8/chartex" xmlns:cx2="http://schemas.microsoft.com/office/drawing/2015/10/21/chartex" xmlns:cx3="http://schemas.microsoft.com/office/drawing/2016/5/9/chartex" xmlns:cx4="http://schemas.microsoft.com/office/drawing/2016/5/10/chartex" xmlns:cx5="http://schemas.microsoft.com/office/drawing/2016/5/11/chartex" xmlns:cx6="http://schemas.microsoft.com/office/drawing/2016/5/12/chartex" xmlns:cx7="http://schemas.microsoft.com/office/drawing/2016/5/13/chartex" xmlns:cx8="http://schemas.microsoft.com/office/drawing/2016/5/14/chartex" xmlns:mc="http://schemas.openxmlformats.org/markup-compatibility/2006" xmlns:aink="http://schemas.microsoft.com/office/drawing/2016/ink" xmlns:am3d="http://schemas.microsoft.com/office/drawing/2017/model3d" xmlns:o="urn:schemas-microsoft-com:office:office" xmlns:r="http://schemas.openxmlformats.org/officeDocument/2006/relationships" xmlns:m="http://schemas.openxmlformats.org/officeDocument/2006/math" xmlns:v="urn:schemas-microsoft-com:vml" xmlns:wp14="http://schemas.microsoft.com/office/word/2010/wordprocessingDrawing" xmlns:wp="http://schemas.openxmlformats.org/drawingml/2006/wordprocessingDrawing" xmlns:w10="urn:schemas-microsoft-com:office:word" xmlns:w="http://schemas.openxmlformats.org/wordprocessingml/2006/main" xmlns:w14="http://schemas.microsoft.com/office/word/2010/wordml" xmlns:w15="http://schemas.microsoft.com/office/word/2012/wordml" xmlns:w16cex="http://schemas.microsoft.com/office/word/2018/wordml/cex" xmlns:w16cid="http://schemas.microsoft.com/office/word/2016/wordml/cid" xmlns:w16="http://schemas.microsoft.com/office/word/2018/wordml" xmlns:w16sdtdh="http://schemas.microsoft.com/office/word/2020/wordml/sdtdatahash" xmlns:w16se="http://schemas.microsoft.com/office/word/2015/wordml/symex" xmlns:wpg="http://schemas.microsoft.com/office/word/2010/wordprocessingGroup" xmlns:wpi="http://schemas.microsoft.com/office/word/2010/wordprocessingInk" xmlns:wne="http://schemas.microsoft.com/office/word/2006/wordml" xmlns:wps="http://schemas.microsoft.com/office/word/2010/wordprocessingShape" mc:Ignorable="w14 w15 w16se w16cid w16 w16cex w16sdtdh wp14">
   <w:abstractNum w:abstractNumId="0" w15:restartNumberingAfterBreak="0">
+    <w:nsid w:val="09DE37C3"/>
+    <w:multiLevelType w:val="hybridMultilevel"/>
+    <w:tmpl w:val="D01EB7F0"/>
+    <w:lvl w:ilvl="0" w:tplc="1809000F">
+      <w:start w:val="1"/>
+      <w:numFmt w:val="decimal"/>
+      <w:lvlText w:val="%1."/>
+      <w:lvlJc w:val="left"/>
+      <w:pPr>
+        <w:ind w:left="720" w:hanging="360"/>
+      </w:pPr>
+    </w:lvl>
+    <w:lvl w:ilvl="1" w:tplc="18090001">
+      <w:start w:val="1"/>
+      <w:numFmt w:val="bullet"/>
+      <w:lvlText w:val=""/>
+      <w:lvlJc w:val="left"/>
+      <w:pPr>
+        <w:ind w:left="1440" w:hanging="360"/>
+      </w:pPr>
+      <w:rPr>
+        <w:rFonts w:ascii="Symbol" w:hAnsi="Symbol" w:hint="default"/>
+      </w:rPr>
+    </w:lvl>
+    <w:lvl w:ilvl="2" w:tplc="18090001">
+      <w:start w:val="1"/>
+      <w:numFmt w:val="bullet"/>
+      <w:lvlText w:val=""/>
+      <w:lvlJc w:val="left"/>
+      <w:pPr>
+        <w:ind w:left="2160" w:hanging="180"/>
+      </w:pPr>
+      <w:rPr>
+        <w:rFonts w:ascii="Symbol" w:hAnsi="Symbol" w:hint="default"/>
+      </w:rPr>
+    </w:lvl>
+    <w:lvl w:ilvl="3" w:tplc="1809000F" w:tentative="1">
+      <w:start w:val="1"/>
+      <w:numFmt w:val="decimal"/>
+      <w:lvlText w:val="%4."/>
+      <w:lvlJc w:val="left"/>
+      <w:pPr>
+        <w:ind w:left="2880" w:hanging="360"/>
+      </w:pPr>
+    </w:lvl>
+    <w:lvl w:ilvl="4" w:tplc="18090019" w:tentative="1">
+      <w:start w:val="1"/>
+      <w:numFmt w:val="lowerLetter"/>
+      <w:lvlText w:val="%5."/>
+      <w:lvlJc w:val="left"/>
+      <w:pPr>
+        <w:ind w:left="3600" w:hanging="360"/>
+      </w:pPr>
+    </w:lvl>
+    <w:lvl w:ilvl="5" w:tplc="1809001B" w:tentative="1">
+      <w:start w:val="1"/>
+      <w:numFmt w:val="lowerRoman"/>
+      <w:lvlText w:val="%6."/>
+      <w:lvlJc w:val="right"/>
+      <w:pPr>
+        <w:ind w:left="4320" w:hanging="180"/>
+      </w:pPr>
+    </w:lvl>
+    <w:lvl w:ilvl="6" w:tplc="1809000F" w:tentative="1">
+      <w:start w:val="1"/>
+      <w:numFmt w:val="decimal"/>
+      <w:lvlText w:val="%7."/>
+      <w:lvlJc w:val="left"/>
+      <w:pPr>
+        <w:ind w:left="5040" w:hanging="360"/>
+      </w:pPr>
+    </w:lvl>
+    <w:lvl w:ilvl="7" w:tplc="18090019" w:tentative="1">
+      <w:start w:val="1"/>
+      <w:numFmt w:val="lowerLetter"/>
+      <w:lvlText w:val="%8."/>
+      <w:lvlJc w:val="left"/>
+      <w:pPr>
+        <w:ind w:left="5760" w:hanging="360"/>
+      </w:pPr>
+    </w:lvl>
+    <w:lvl w:ilvl="8" w:tplc="1809001B" w:tentative="1">
+      <w:start w:val="1"/>
+      <w:numFmt w:val="lowerRoman"/>
+      <w:lvlText w:val="%9."/>
+      <w:lvlJc w:val="right"/>
+      <w:pPr>
+        <w:ind w:left="6480" w:hanging="180"/>
+      </w:pPr>
+    </w:lvl>
+  </w:abstractNum>
+  <w:abstractNum w:abstractNumId="1" w15:restartNumberingAfterBreak="0">
     <w:nsid w:val="1C3C6655"/>
     <w:multiLevelType w:val="hybridMultilevel"/>
     <w:tmpl w:val="3C5AB672"/>
@@ -1250,7 +1970,7 @@
       </w:rPr>
     </w:lvl>
   </w:abstractNum>
-  <w:abstractNum w:abstractNumId="1" w15:restartNumberingAfterBreak="0">
+  <w:abstractNum w:abstractNumId="2" w15:restartNumberingAfterBreak="0">
     <w:nsid w:val="1EFF5287"/>
     <w:multiLevelType w:val="hybridMultilevel"/>
     <w:tmpl w:val="B5D8C124"/>
@@ -1363,7 +2083,7 @@
       </w:rPr>
     </w:lvl>
   </w:abstractNum>
-  <w:abstractNum w:abstractNumId="2" w15:restartNumberingAfterBreak="0">
+  <w:abstractNum w:abstractNumId="3" w15:restartNumberingAfterBreak="0">
     <w:nsid w:val="2798373F"/>
     <w:multiLevelType w:val="hybridMultilevel"/>
     <w:tmpl w:val="490CE648"/>
@@ -1476,7 +2196,206 @@
       </w:rPr>
     </w:lvl>
   </w:abstractNum>
-  <w:abstractNum w:abstractNumId="3" w15:restartNumberingAfterBreak="0">
+  <w:abstractNum w:abstractNumId="4" w15:restartNumberingAfterBreak="0">
+    <w:nsid w:val="41411301"/>
+    <w:multiLevelType w:val="hybridMultilevel"/>
+    <w:tmpl w:val="952A0342"/>
+    <w:lvl w:ilvl="0" w:tplc="18090001">
+      <w:start w:val="1"/>
+      <w:numFmt w:val="bullet"/>
+      <w:lvlText w:val=""/>
+      <w:lvlJc w:val="left"/>
+      <w:pPr>
+        <w:ind w:left="720" w:hanging="360"/>
+      </w:pPr>
+      <w:rPr>
+        <w:rFonts w:ascii="Symbol" w:hAnsi="Symbol" w:hint="default"/>
+      </w:rPr>
+    </w:lvl>
+    <w:lvl w:ilvl="1" w:tplc="18090003">
+      <w:start w:val="1"/>
+      <w:numFmt w:val="bullet"/>
+      <w:lvlText w:val="o"/>
+      <w:lvlJc w:val="left"/>
+      <w:pPr>
+        <w:ind w:left="1440" w:hanging="360"/>
+      </w:pPr>
+      <w:rPr>
+        <w:rFonts w:ascii="Courier New" w:hAnsi="Courier New" w:cs="Courier New" w:hint="default"/>
+      </w:rPr>
+    </w:lvl>
+    <w:lvl w:ilvl="2" w:tplc="18090005" w:tentative="1">
+      <w:start w:val="1"/>
+      <w:numFmt w:val="bullet"/>
+      <w:lvlText w:val=""/>
+      <w:lvlJc w:val="left"/>
+      <w:pPr>
+        <w:ind w:left="2160" w:hanging="360"/>
+      </w:pPr>
+      <w:rPr>
+        <w:rFonts w:ascii="Wingdings" w:hAnsi="Wingdings" w:hint="default"/>
+      </w:rPr>
+    </w:lvl>
+    <w:lvl w:ilvl="3" w:tplc="18090001" w:tentative="1">
+      <w:start w:val="1"/>
+      <w:numFmt w:val="bullet"/>
+      <w:lvlText w:val=""/>
+      <w:lvlJc w:val="left"/>
+      <w:pPr>
+        <w:ind w:left="2880" w:hanging="360"/>
+      </w:pPr>
+      <w:rPr>
+        <w:rFonts w:ascii="Symbol" w:hAnsi="Symbol" w:hint="default"/>
+      </w:rPr>
+    </w:lvl>
+    <w:lvl w:ilvl="4" w:tplc="18090003" w:tentative="1">
+      <w:start w:val="1"/>
+      <w:numFmt w:val="bullet"/>
+      <w:lvlText w:val="o"/>
+      <w:lvlJc w:val="left"/>
+      <w:pPr>
+        <w:ind w:left="3600" w:hanging="360"/>
+      </w:pPr>
+      <w:rPr>
+        <w:rFonts w:ascii="Courier New" w:hAnsi="Courier New" w:cs="Courier New" w:hint="default"/>
+      </w:rPr>
+    </w:lvl>
+    <w:lvl w:ilvl="5" w:tplc="18090005" w:tentative="1">
+      <w:start w:val="1"/>
+      <w:numFmt w:val="bullet"/>
+      <w:lvlText w:val=""/>
+      <w:lvlJc w:val="left"/>
+      <w:pPr>
+        <w:ind w:left="4320" w:hanging="360"/>
+      </w:pPr>
+      <w:rPr>
+        <w:rFonts w:ascii="Wingdings" w:hAnsi="Wingdings" w:hint="default"/>
+      </w:rPr>
+    </w:lvl>
+    <w:lvl w:ilvl="6" w:tplc="18090001" w:tentative="1">
+      <w:start w:val="1"/>
+      <w:numFmt w:val="bullet"/>
+      <w:lvlText w:val=""/>
+      <w:lvlJc w:val="left"/>
+      <w:pPr>
+        <w:ind w:left="5040" w:hanging="360"/>
+      </w:pPr>
+      <w:rPr>
+        <w:rFonts w:ascii="Symbol" w:hAnsi="Symbol" w:hint="default"/>
+      </w:rPr>
+    </w:lvl>
+    <w:lvl w:ilvl="7" w:tplc="18090003" w:tentative="1">
+      <w:start w:val="1"/>
+      <w:numFmt w:val="bullet"/>
+      <w:lvlText w:val="o"/>
+      <w:lvlJc w:val="left"/>
+      <w:pPr>
+        <w:ind w:left="5760" w:hanging="360"/>
+      </w:pPr>
+      <w:rPr>
+        <w:rFonts w:ascii="Courier New" w:hAnsi="Courier New" w:cs="Courier New" w:hint="default"/>
+      </w:rPr>
+    </w:lvl>
+    <w:lvl w:ilvl="8" w:tplc="18090005" w:tentative="1">
+      <w:start w:val="1"/>
+      <w:numFmt w:val="bullet"/>
+      <w:lvlText w:val=""/>
+      <w:lvlJc w:val="left"/>
+      <w:pPr>
+        <w:ind w:left="6480" w:hanging="360"/>
+      </w:pPr>
+      <w:rPr>
+        <w:rFonts w:ascii="Wingdings" w:hAnsi="Wingdings" w:hint="default"/>
+      </w:rPr>
+    </w:lvl>
+  </w:abstractNum>
+  <w:abstractNum w:abstractNumId="5" w15:restartNumberingAfterBreak="0">
+    <w:nsid w:val="41564155"/>
+    <w:multiLevelType w:val="hybridMultilevel"/>
+    <w:tmpl w:val="5D747F8C"/>
+    <w:lvl w:ilvl="0" w:tplc="1809000F">
+      <w:start w:val="1"/>
+      <w:numFmt w:val="decimal"/>
+      <w:lvlText w:val="%1."/>
+      <w:lvlJc w:val="left"/>
+      <w:pPr>
+        <w:ind w:left="720" w:hanging="360"/>
+      </w:pPr>
+    </w:lvl>
+    <w:lvl w:ilvl="1" w:tplc="18090019">
+      <w:start w:val="1"/>
+      <w:numFmt w:val="lowerLetter"/>
+      <w:lvlText w:val="%2."/>
+      <w:lvlJc w:val="left"/>
+      <w:pPr>
+        <w:ind w:left="1440" w:hanging="360"/>
+      </w:pPr>
+    </w:lvl>
+    <w:lvl w:ilvl="2" w:tplc="1809001B" w:tentative="1">
+      <w:start w:val="1"/>
+      <w:numFmt w:val="lowerRoman"/>
+      <w:lvlText w:val="%3."/>
+      <w:lvlJc w:val="right"/>
+      <w:pPr>
+        <w:ind w:left="2160" w:hanging="180"/>
+      </w:pPr>
+    </w:lvl>
+    <w:lvl w:ilvl="3" w:tplc="1809000F" w:tentative="1">
+      <w:start w:val="1"/>
+      <w:numFmt w:val="decimal"/>
+      <w:lvlText w:val="%4."/>
+      <w:lvlJc w:val="left"/>
+      <w:pPr>
+        <w:ind w:left="2880" w:hanging="360"/>
+      </w:pPr>
+    </w:lvl>
+    <w:lvl w:ilvl="4" w:tplc="18090019" w:tentative="1">
+      <w:start w:val="1"/>
+      <w:numFmt w:val="lowerLetter"/>
+      <w:lvlText w:val="%5."/>
+      <w:lvlJc w:val="left"/>
+      <w:pPr>
+        <w:ind w:left="3600" w:hanging="360"/>
+      </w:pPr>
+    </w:lvl>
+    <w:lvl w:ilvl="5" w:tplc="1809001B" w:tentative="1">
+      <w:start w:val="1"/>
+      <w:numFmt w:val="lowerRoman"/>
+      <w:lvlText w:val="%6."/>
+      <w:lvlJc w:val="right"/>
+      <w:pPr>
+        <w:ind w:left="4320" w:hanging="180"/>
+      </w:pPr>
+    </w:lvl>
+    <w:lvl w:ilvl="6" w:tplc="1809000F" w:tentative="1">
+      <w:start w:val="1"/>
+      <w:numFmt w:val="decimal"/>
+      <w:lvlText w:val="%7."/>
+      <w:lvlJc w:val="left"/>
+      <w:pPr>
+        <w:ind w:left="5040" w:hanging="360"/>
+      </w:pPr>
+    </w:lvl>
+    <w:lvl w:ilvl="7" w:tplc="18090019" w:tentative="1">
+      <w:start w:val="1"/>
+      <w:numFmt w:val="lowerLetter"/>
+      <w:lvlText w:val="%8."/>
+      <w:lvlJc w:val="left"/>
+      <w:pPr>
+        <w:ind w:left="5760" w:hanging="360"/>
+      </w:pPr>
+    </w:lvl>
+    <w:lvl w:ilvl="8" w:tplc="1809001B" w:tentative="1">
+      <w:start w:val="1"/>
+      <w:numFmt w:val="lowerRoman"/>
+      <w:lvlText w:val="%9."/>
+      <w:lvlJc w:val="right"/>
+      <w:pPr>
+        <w:ind w:left="6480" w:hanging="180"/>
+      </w:pPr>
+    </w:lvl>
+  </w:abstractNum>
+  <w:abstractNum w:abstractNumId="6" w15:restartNumberingAfterBreak="0">
     <w:nsid w:val="4AB303BE"/>
     <w:multiLevelType w:val="hybridMultilevel"/>
     <w:tmpl w:val="84646E0A"/>
@@ -1565,7 +2484,7 @@
       </w:pPr>
     </w:lvl>
   </w:abstractNum>
-  <w:abstractNum w:abstractNumId="4" w15:restartNumberingAfterBreak="0">
+  <w:abstractNum w:abstractNumId="7" w15:restartNumberingAfterBreak="0">
     <w:nsid w:val="52E85AF0"/>
     <w:multiLevelType w:val="hybridMultilevel"/>
     <w:tmpl w:val="D3503B32"/>
@@ -1654,7 +2573,7 @@
       </w:pPr>
     </w:lvl>
   </w:abstractNum>
-  <w:abstractNum w:abstractNumId="5" w15:restartNumberingAfterBreak="0">
+  <w:abstractNum w:abstractNumId="8" w15:restartNumberingAfterBreak="0">
     <w:nsid w:val="60CC44A4"/>
     <w:multiLevelType w:val="hybridMultilevel"/>
     <w:tmpl w:val="6ADCF9D8"/>
@@ -1767,7 +2686,7 @@
       </w:rPr>
     </w:lvl>
   </w:abstractNum>
-  <w:abstractNum w:abstractNumId="6" w15:restartNumberingAfterBreak="0">
+  <w:abstractNum w:abstractNumId="9" w15:restartNumberingAfterBreak="0">
     <w:nsid w:val="74453D55"/>
     <w:multiLevelType w:val="hybridMultilevel"/>
     <w:tmpl w:val="6FC681A8"/>
@@ -1853,7 +2772,96 @@
       </w:pPr>
     </w:lvl>
   </w:abstractNum>
-  <w:abstractNum w:abstractNumId="7" w15:restartNumberingAfterBreak="0">
+  <w:abstractNum w:abstractNumId="10" w15:restartNumberingAfterBreak="0">
+    <w:nsid w:val="79F161D8"/>
+    <w:multiLevelType w:val="hybridMultilevel"/>
+    <w:tmpl w:val="5036B008"/>
+    <w:lvl w:ilvl="0" w:tplc="1809000F">
+      <w:start w:val="1"/>
+      <w:numFmt w:val="decimal"/>
+      <w:lvlText w:val="%1."/>
+      <w:lvlJc w:val="left"/>
+      <w:pPr>
+        <w:ind w:left="720" w:hanging="360"/>
+      </w:pPr>
+    </w:lvl>
+    <w:lvl w:ilvl="1" w:tplc="18090001">
+      <w:start w:val="1"/>
+      <w:numFmt w:val="bullet"/>
+      <w:lvlText w:val=""/>
+      <w:lvlJc w:val="left"/>
+      <w:pPr>
+        <w:ind w:left="1440" w:hanging="360"/>
+      </w:pPr>
+      <w:rPr>
+        <w:rFonts w:ascii="Symbol" w:hAnsi="Symbol" w:hint="default"/>
+      </w:rPr>
+    </w:lvl>
+    <w:lvl w:ilvl="2" w:tplc="1809001B">
+      <w:start w:val="1"/>
+      <w:numFmt w:val="lowerRoman"/>
+      <w:lvlText w:val="%3."/>
+      <w:lvlJc w:val="right"/>
+      <w:pPr>
+        <w:ind w:left="2160" w:hanging="180"/>
+      </w:pPr>
+    </w:lvl>
+    <w:lvl w:ilvl="3" w:tplc="1809000F" w:tentative="1">
+      <w:start w:val="1"/>
+      <w:numFmt w:val="decimal"/>
+      <w:lvlText w:val="%4."/>
+      <w:lvlJc w:val="left"/>
+      <w:pPr>
+        <w:ind w:left="2880" w:hanging="360"/>
+      </w:pPr>
+    </w:lvl>
+    <w:lvl w:ilvl="4" w:tplc="18090019" w:tentative="1">
+      <w:start w:val="1"/>
+      <w:numFmt w:val="lowerLetter"/>
+      <w:lvlText w:val="%5."/>
+      <w:lvlJc w:val="left"/>
+      <w:pPr>
+        <w:ind w:left="3600" w:hanging="360"/>
+      </w:pPr>
+    </w:lvl>
+    <w:lvl w:ilvl="5" w:tplc="1809001B" w:tentative="1">
+      <w:start w:val="1"/>
+      <w:numFmt w:val="lowerRoman"/>
+      <w:lvlText w:val="%6."/>
+      <w:lvlJc w:val="right"/>
+      <w:pPr>
+        <w:ind w:left="4320" w:hanging="180"/>
+      </w:pPr>
+    </w:lvl>
+    <w:lvl w:ilvl="6" w:tplc="1809000F" w:tentative="1">
+      <w:start w:val="1"/>
+      <w:numFmt w:val="decimal"/>
+      <w:lvlText w:val="%7."/>
+      <w:lvlJc w:val="left"/>
+      <w:pPr>
+        <w:ind w:left="5040" w:hanging="360"/>
+      </w:pPr>
+    </w:lvl>
+    <w:lvl w:ilvl="7" w:tplc="18090019" w:tentative="1">
+      <w:start w:val="1"/>
+      <w:numFmt w:val="lowerLetter"/>
+      <w:lvlText w:val="%8."/>
+      <w:lvlJc w:val="left"/>
+      <w:pPr>
+        <w:ind w:left="5760" w:hanging="360"/>
+      </w:pPr>
+    </w:lvl>
+    <w:lvl w:ilvl="8" w:tplc="1809001B" w:tentative="1">
+      <w:start w:val="1"/>
+      <w:numFmt w:val="lowerRoman"/>
+      <w:lvlText w:val="%9."/>
+      <w:lvlJc w:val="right"/>
+      <w:pPr>
+        <w:ind w:left="6480" w:hanging="180"/>
+      </w:pPr>
+    </w:lvl>
+  </w:abstractNum>
+  <w:abstractNum w:abstractNumId="11" w15:restartNumberingAfterBreak="0">
     <w:nsid w:val="7DB31627"/>
     <w:multiLevelType w:val="hybridMultilevel"/>
     <w:tmpl w:val="F0F46164"/>
@@ -1967,28 +2975,40 @@
     </w:lvl>
   </w:abstractNum>
   <w:num w:numId="1">
+    <w:abstractNumId w:val="2"/>
+  </w:num>
+  <w:num w:numId="2">
+    <w:abstractNumId w:val="3"/>
+  </w:num>
+  <w:num w:numId="3">
+    <w:abstractNumId w:val="9"/>
+  </w:num>
+  <w:num w:numId="4">
+    <w:abstractNumId w:val="7"/>
+  </w:num>
+  <w:num w:numId="5">
+    <w:abstractNumId w:val="6"/>
+  </w:num>
+  <w:num w:numId="6">
+    <w:abstractNumId w:val="8"/>
+  </w:num>
+  <w:num w:numId="7">
     <w:abstractNumId w:val="1"/>
   </w:num>
-  <w:num w:numId="2">
-    <w:abstractNumId w:val="2"/>
+  <w:num w:numId="8">
+    <w:abstractNumId w:val="11"/>
   </w:num>
-  <w:num w:numId="3">
-    <w:abstractNumId w:val="6"/>
-  </w:num>
-  <w:num w:numId="4">
+  <w:num w:numId="9">
     <w:abstractNumId w:val="4"/>
   </w:num>
-  <w:num w:numId="5">
-    <w:abstractNumId w:val="3"/>
-  </w:num>
-  <w:num w:numId="6">
+  <w:num w:numId="10">
     <w:abstractNumId w:val="5"/>
   </w:num>
-  <w:num w:numId="7">
+  <w:num w:numId="11">
+    <w:abstractNumId w:val="10"/>
+  </w:num>
+  <w:num w:numId="12">
     <w:abstractNumId w:val="0"/>
-  </w:num>
-  <w:num w:numId="8">
-    <w:abstractNumId w:val="7"/>
   </w:num>
 </w:numbering>
 </file>
@@ -2465,6 +3485,16 @@
       <w:u w:val="single"/>
     </w:rPr>
   </w:style>
+  <w:style w:type="character" w:customStyle="1" w:styleId="hljs-attribute">
+    <w:name w:val="hljs-attribute"/>
+    <w:basedOn w:val="DefaultParagraphFont"/>
+    <w:rsid w:val="0063446F"/>
+  </w:style>
+  <w:style w:type="character" w:customStyle="1" w:styleId="hljs-number">
+    <w:name w:val="hljs-number"/>
+    <w:basedOn w:val="DefaultParagraphFont"/>
+    <w:rsid w:val="0063446F"/>
+  </w:style>
 </w:styles>
 </file>
 

</xml_diff>